<commit_message>
Distribucion de ip y Configuracion de interfaces
</commit_message>
<xml_diff>
--- a/DescriptionNetwork.docx
+++ b/DescriptionNetwork.docx
@@ -194,16 +194,8 @@
         <w:rPr>
           <w:lang w:val="en-US"/>
         </w:rPr>
-        <w:t xml:space="preserve">Cisco </w:t>
+        <w:t>Cisco Packertracer</w:t>
       </w:r>
-      <w:proofErr w:type="spellStart"/>
-      <w:r>
-        <w:rPr>
-          <w:lang w:val="en-US"/>
-        </w:rPr>
-        <w:t>Packertracer</w:t>
-      </w:r>
-      <w:proofErr w:type="spellEnd"/>
     </w:p>
     <w:p>
       <w:pPr>
@@ -294,21 +286,7 @@
         <w:rPr>
           <w:lang w:val="en-US"/>
         </w:rPr>
-        <w:t xml:space="preserve">Different </w:t>
-      </w:r>
-      <w:proofErr w:type="spellStart"/>
-      <w:r>
-        <w:rPr>
-          <w:lang w:val="en-US"/>
-        </w:rPr>
-        <w:t>Vlans</w:t>
-      </w:r>
-      <w:proofErr w:type="spellEnd"/>
-      <w:r>
-        <w:rPr>
-          <w:lang w:val="en-US"/>
-        </w:rPr>
-        <w:t xml:space="preserve"> for each department</w:t>
+        <w:t>Different Vlans for each department</w:t>
       </w:r>
     </w:p>
     <w:p>
@@ -360,16 +338,8 @@
         <w:rPr>
           <w:lang w:val="en-US"/>
         </w:rPr>
-        <w:t xml:space="preserve"> translation to connect to a public internet </w:t>
+        <w:t xml:space="preserve"> translation to connect to a public internet providers</w:t>
       </w:r>
-      <w:proofErr w:type="gramStart"/>
-      <w:r>
-        <w:rPr>
-          <w:lang w:val="en-US"/>
-        </w:rPr>
-        <w:t>providers</w:t>
-      </w:r>
-      <w:proofErr w:type="gramEnd"/>
     </w:p>
     <w:p>
       <w:pPr>
@@ -388,21 +358,7 @@
         <w:rPr>
           <w:lang w:val="en-US"/>
         </w:rPr>
-        <w:t xml:space="preserve">Configuration of basic setting (hostname, console password, enable password, banner messages, disable </w:t>
-      </w:r>
-      <w:proofErr w:type="spellStart"/>
-      <w:r>
-        <w:rPr>
-          <w:lang w:val="en-US"/>
-        </w:rPr>
-        <w:t>ip</w:t>
-      </w:r>
-      <w:proofErr w:type="spellEnd"/>
-      <w:r>
-        <w:rPr>
-          <w:lang w:val="en-US"/>
-        </w:rPr>
-        <w:t xml:space="preserve"> domain loop up)</w:t>
+        <w:t>Configuration of basic setting (hostname, console password, enable password, banner messages, disable ip domain loop up)</w:t>
       </w:r>
     </w:p>
     <w:p>
@@ -422,35 +378,7 @@
         <w:rPr>
           <w:lang w:val="en-US"/>
         </w:rPr>
-        <w:t xml:space="preserve">Communication between </w:t>
-      </w:r>
-      <w:proofErr w:type="spellStart"/>
-      <w:r>
-        <w:rPr>
-          <w:lang w:val="en-US"/>
-        </w:rPr>
-        <w:t>Vlans</w:t>
-      </w:r>
-      <w:proofErr w:type="spellEnd"/>
-      <w:r>
-        <w:rPr>
-          <w:lang w:val="en-US"/>
-        </w:rPr>
-        <w:t xml:space="preserve"> inter-</w:t>
-      </w:r>
-      <w:proofErr w:type="spellStart"/>
-      <w:r>
-        <w:rPr>
-          <w:lang w:val="en-US"/>
-        </w:rPr>
-        <w:t>Vlan</w:t>
-      </w:r>
-      <w:proofErr w:type="spellEnd"/>
-      <w:r>
-        <w:rPr>
-          <w:lang w:val="en-US"/>
-        </w:rPr>
-        <w:t xml:space="preserve"> Routing with a Multilayers Switch</w:t>
+        <w:t>Communication between Vlans inter-Vlan Routing with a Multilayers Switch</w:t>
       </w:r>
     </w:p>
     <w:p>
@@ -586,7 +514,6 @@
           <w:lang w:val="en-US"/>
         </w:rPr>
       </w:pPr>
-      <w:proofErr w:type="gramStart"/>
       <w:r>
         <w:rPr>
           <w:b/>
@@ -599,34 +526,13 @@
         <w:rPr>
           <w:lang w:val="en-US"/>
         </w:rPr>
-        <w:t xml:space="preserve"> to</w:t>
-      </w:r>
-      <w:proofErr w:type="gramEnd"/>
-      <w:r>
-        <w:rPr>
-          <w:lang w:val="en-US"/>
-        </w:rPr>
-        <w:t xml:space="preserve"> use the respective outbound </w:t>
-      </w:r>
-      <w:proofErr w:type="spellStart"/>
-      <w:r>
-        <w:rPr>
-          <w:lang w:val="en-US"/>
-        </w:rPr>
-        <w:t>ro</w:t>
+        <w:t xml:space="preserve"> to use the respective outbound ro</w:t>
       </w:r>
       <w:r>
         <w:rPr>
           <w:lang w:val="en-US"/>
         </w:rPr>
-        <w:t>outer</w:t>
-      </w:r>
-      <w:proofErr w:type="spellEnd"/>
-      <w:r>
-        <w:rPr>
-          <w:lang w:val="en-US"/>
-        </w:rPr>
-        <w:t xml:space="preserve"> interface ipv4 address. With its necessary ACL Rule.</w:t>
+        <w:t>outer interface ipv4 address. With its necessary ACL Rule.</w:t>
       </w:r>
     </w:p>
     <w:p>
@@ -690,6 +596,3387 @@
     <w:p>
       <w:pPr>
         <w:ind w:left="360"/>
+        <w:rPr>
+          <w:b/>
+          <w:bCs/>
+          <w:lang w:val="en-US"/>
+        </w:rPr>
+      </w:pPr>
+    </w:p>
+    <w:tbl>
+      <w:tblPr>
+        <w:tblStyle w:val="Tablaconcuadrcula"/>
+        <w:tblW w:w="9072" w:type="dxa"/>
+        <w:tblInd w:w="360" w:type="dxa"/>
+        <w:tblLook w:val="04A0" w:firstRow="1" w:lastRow="0" w:firstColumn="1" w:lastColumn="0" w:noHBand="0" w:noVBand="1"/>
+      </w:tblPr>
+      <w:tblGrid>
+        <w:gridCol w:w="1807"/>
+        <w:gridCol w:w="1446"/>
+        <w:gridCol w:w="2194"/>
+        <w:gridCol w:w="1857"/>
+        <w:gridCol w:w="1768"/>
+      </w:tblGrid>
+      <w:tr>
+        <w:trPr>
+          <w:trHeight w:val="599"/>
+        </w:trPr>
+        <w:tc>
+          <w:tcPr>
+            <w:tcW w:w="1807" w:type="dxa"/>
+          </w:tcPr>
+          <w:p>
+            <w:pPr>
+              <w:rPr>
+                <w:b/>
+                <w:bCs/>
+                <w:lang w:val="en-US"/>
+              </w:rPr>
+            </w:pPr>
+            <w:r>
+              <w:rPr>
+                <w:b/>
+                <w:bCs/>
+                <w:lang w:val="en-US"/>
+              </w:rPr>
+              <w:lastRenderedPageBreak/>
+              <w:t xml:space="preserve">Department </w:t>
+            </w:r>
+          </w:p>
+        </w:tc>
+        <w:tc>
+          <w:tcPr>
+            <w:tcW w:w="1446" w:type="dxa"/>
+          </w:tcPr>
+          <w:p>
+            <w:pPr>
+              <w:rPr>
+                <w:b/>
+                <w:bCs/>
+                <w:lang w:val="en-US"/>
+              </w:rPr>
+            </w:pPr>
+            <w:r>
+              <w:rPr>
+                <w:b/>
+                <w:bCs/>
+                <w:lang w:val="en-US"/>
+              </w:rPr>
+              <w:t xml:space="preserve">Network </w:t>
+            </w:r>
+          </w:p>
+          <w:p>
+            <w:pPr>
+              <w:rPr>
+                <w:b/>
+                <w:bCs/>
+                <w:lang w:val="en-US"/>
+              </w:rPr>
+            </w:pPr>
+            <w:r>
+              <w:rPr>
+                <w:b/>
+                <w:bCs/>
+                <w:lang w:val="en-US"/>
+              </w:rPr>
+              <w:t>address</w:t>
+            </w:r>
+          </w:p>
+        </w:tc>
+        <w:tc>
+          <w:tcPr>
+            <w:tcW w:w="2194" w:type="dxa"/>
+          </w:tcPr>
+          <w:p>
+            <w:pPr>
+              <w:rPr>
+                <w:b/>
+                <w:bCs/>
+                <w:lang w:val="en-US"/>
+              </w:rPr>
+            </w:pPr>
+            <w:r>
+              <w:rPr>
+                <w:b/>
+                <w:bCs/>
+                <w:lang w:val="en-US"/>
+              </w:rPr>
+              <w:t>Subnet Mask</w:t>
+            </w:r>
+          </w:p>
+        </w:tc>
+        <w:tc>
+          <w:tcPr>
+            <w:tcW w:w="1857" w:type="dxa"/>
+          </w:tcPr>
+          <w:p>
+            <w:pPr>
+              <w:rPr>
+                <w:b/>
+                <w:bCs/>
+                <w:lang w:val="en-US"/>
+              </w:rPr>
+            </w:pPr>
+            <w:r>
+              <w:rPr>
+                <w:b/>
+                <w:bCs/>
+                <w:lang w:val="en-US"/>
+              </w:rPr>
+              <w:t>Host address</w:t>
+            </w:r>
+          </w:p>
+          <w:p>
+            <w:pPr>
+              <w:rPr>
+                <w:b/>
+                <w:bCs/>
+                <w:lang w:val="en-US"/>
+              </w:rPr>
+            </w:pPr>
+            <w:r>
+              <w:rPr>
+                <w:b/>
+                <w:bCs/>
+                <w:lang w:val="en-US"/>
+              </w:rPr>
+              <w:t>range</w:t>
+            </w:r>
+          </w:p>
+        </w:tc>
+        <w:tc>
+          <w:tcPr>
+            <w:tcW w:w="1768" w:type="dxa"/>
+          </w:tcPr>
+          <w:p>
+            <w:pPr>
+              <w:rPr>
+                <w:b/>
+                <w:bCs/>
+                <w:lang w:val="en-US"/>
+              </w:rPr>
+            </w:pPr>
+            <w:r>
+              <w:rPr>
+                <w:b/>
+                <w:bCs/>
+                <w:lang w:val="en-US"/>
+              </w:rPr>
+              <w:t>Broadcast</w:t>
+            </w:r>
+          </w:p>
+          <w:p>
+            <w:pPr>
+              <w:rPr>
+                <w:b/>
+                <w:bCs/>
+                <w:lang w:val="en-US"/>
+              </w:rPr>
+            </w:pPr>
+            <w:r>
+              <w:rPr>
+                <w:b/>
+                <w:bCs/>
+                <w:lang w:val="en-US"/>
+              </w:rPr>
+              <w:t>Address</w:t>
+            </w:r>
+          </w:p>
+        </w:tc>
+      </w:tr>
+      <w:tr>
+        <w:trPr>
+          <w:trHeight w:val="579"/>
+        </w:trPr>
+        <w:tc>
+          <w:tcPr>
+            <w:tcW w:w="1807" w:type="dxa"/>
+          </w:tcPr>
+          <w:p>
+            <w:pPr>
+              <w:rPr>
+                <w:b/>
+                <w:bCs/>
+                <w:lang w:val="en-US"/>
+              </w:rPr>
+            </w:pPr>
+            <w:r>
+              <w:rPr>
+                <w:b/>
+                <w:bCs/>
+                <w:lang w:val="en-US"/>
+              </w:rPr>
+              <w:t xml:space="preserve">Sales &amp; marketing </w:t>
+            </w:r>
+          </w:p>
+        </w:tc>
+        <w:tc>
+          <w:tcPr>
+            <w:tcW w:w="1446" w:type="dxa"/>
+          </w:tcPr>
+          <w:p>
+            <w:pPr>
+              <w:rPr>
+                <w:b/>
+                <w:bCs/>
+                <w:lang w:val="en-US"/>
+              </w:rPr>
+            </w:pPr>
+            <w:r>
+              <w:rPr>
+                <w:b/>
+                <w:bCs/>
+                <w:lang w:val="en-US"/>
+              </w:rPr>
+              <w:t>172.16.1.0</w:t>
+            </w:r>
+          </w:p>
+          <w:p>
+            <w:pPr>
+              <w:rPr>
+                <w:b/>
+                <w:bCs/>
+                <w:lang w:val="en-US"/>
+              </w:rPr>
+            </w:pPr>
+          </w:p>
+        </w:tc>
+        <w:tc>
+          <w:tcPr>
+            <w:tcW w:w="2194" w:type="dxa"/>
+          </w:tcPr>
+          <w:p>
+            <w:pPr>
+              <w:rPr>
+                <w:b/>
+                <w:bCs/>
+                <w:lang w:val="en-US"/>
+              </w:rPr>
+            </w:pPr>
+            <w:r>
+              <w:rPr>
+                <w:b/>
+                <w:bCs/>
+                <w:lang w:val="en-US"/>
+              </w:rPr>
+              <w:t>255.255.255.128/25</w:t>
+            </w:r>
+          </w:p>
+        </w:tc>
+        <w:tc>
+          <w:tcPr>
+            <w:tcW w:w="1857" w:type="dxa"/>
+          </w:tcPr>
+          <w:p>
+            <w:pPr>
+              <w:rPr>
+                <w:b/>
+                <w:bCs/>
+                <w:lang w:val="en-US"/>
+              </w:rPr>
+            </w:pPr>
+            <w:r>
+              <w:rPr>
+                <w:b/>
+                <w:bCs/>
+                <w:lang w:val="en-US"/>
+              </w:rPr>
+              <w:t>172.16.1.</w:t>
+            </w:r>
+            <w:r>
+              <w:rPr>
+                <w:b/>
+                <w:bCs/>
+                <w:lang w:val="en-US"/>
+              </w:rPr>
+              <w:t>1 to</w:t>
+            </w:r>
+          </w:p>
+          <w:p>
+            <w:pPr>
+              <w:rPr>
+                <w:b/>
+                <w:bCs/>
+                <w:lang w:val="en-US"/>
+              </w:rPr>
+            </w:pPr>
+            <w:r>
+              <w:rPr>
+                <w:b/>
+                <w:bCs/>
+                <w:lang w:val="en-US"/>
+              </w:rPr>
+              <w:t>172.16.1.</w:t>
+            </w:r>
+            <w:r>
+              <w:rPr>
+                <w:b/>
+                <w:bCs/>
+                <w:lang w:val="en-US"/>
+              </w:rPr>
+              <w:t>126</w:t>
+            </w:r>
+          </w:p>
+        </w:tc>
+        <w:tc>
+          <w:tcPr>
+            <w:tcW w:w="1768" w:type="dxa"/>
+          </w:tcPr>
+          <w:p>
+            <w:pPr>
+              <w:rPr>
+                <w:b/>
+                <w:bCs/>
+                <w:lang w:val="en-US"/>
+              </w:rPr>
+            </w:pPr>
+            <w:r>
+              <w:rPr>
+                <w:b/>
+                <w:bCs/>
+                <w:lang w:val="en-US"/>
+              </w:rPr>
+              <w:t>172.16.1.</w:t>
+            </w:r>
+            <w:r>
+              <w:rPr>
+                <w:b/>
+                <w:bCs/>
+                <w:lang w:val="en-US"/>
+              </w:rPr>
+              <w:t>127</w:t>
+            </w:r>
+          </w:p>
+        </w:tc>
+      </w:tr>
+      <w:tr>
+        <w:trPr>
+          <w:trHeight w:val="626"/>
+        </w:trPr>
+        <w:tc>
+          <w:tcPr>
+            <w:tcW w:w="1807" w:type="dxa"/>
+          </w:tcPr>
+          <w:p>
+            <w:pPr>
+              <w:rPr>
+                <w:b/>
+                <w:bCs/>
+                <w:lang w:val="en-US"/>
+              </w:rPr>
+            </w:pPr>
+            <w:r>
+              <w:rPr>
+                <w:b/>
+                <w:bCs/>
+                <w:lang w:val="en-US"/>
+              </w:rPr>
+              <w:t>HR &amp; Logistic</w:t>
+            </w:r>
+          </w:p>
+        </w:tc>
+        <w:tc>
+          <w:tcPr>
+            <w:tcW w:w="1446" w:type="dxa"/>
+          </w:tcPr>
+          <w:p>
+            <w:pPr>
+              <w:rPr>
+                <w:b/>
+                <w:bCs/>
+                <w:lang w:val="en-US"/>
+              </w:rPr>
+            </w:pPr>
+            <w:r>
+              <w:rPr>
+                <w:b/>
+                <w:bCs/>
+                <w:lang w:val="en-US"/>
+              </w:rPr>
+              <w:t>172.16.1.12</w:t>
+            </w:r>
+            <w:r>
+              <w:rPr>
+                <w:b/>
+                <w:bCs/>
+                <w:lang w:val="en-US"/>
+              </w:rPr>
+              <w:t>8</w:t>
+            </w:r>
+          </w:p>
+        </w:tc>
+        <w:tc>
+          <w:tcPr>
+            <w:tcW w:w="2194" w:type="dxa"/>
+          </w:tcPr>
+          <w:p>
+            <w:pPr>
+              <w:rPr>
+                <w:b/>
+                <w:bCs/>
+                <w:lang w:val="en-US"/>
+              </w:rPr>
+            </w:pPr>
+            <w:r>
+              <w:rPr>
+                <w:b/>
+                <w:bCs/>
+                <w:lang w:val="en-US"/>
+              </w:rPr>
+              <w:t>255.255.255.128/25</w:t>
+            </w:r>
+          </w:p>
+        </w:tc>
+        <w:tc>
+          <w:tcPr>
+            <w:tcW w:w="1857" w:type="dxa"/>
+          </w:tcPr>
+          <w:p>
+            <w:pPr>
+              <w:rPr>
+                <w:b/>
+                <w:bCs/>
+                <w:lang w:val="en-US"/>
+              </w:rPr>
+            </w:pPr>
+            <w:r>
+              <w:rPr>
+                <w:b/>
+                <w:bCs/>
+                <w:lang w:val="en-US"/>
+              </w:rPr>
+              <w:t>172.16.1.</w:t>
+            </w:r>
+            <w:r>
+              <w:rPr>
+                <w:b/>
+                <w:bCs/>
+                <w:lang w:val="en-US"/>
+              </w:rPr>
+              <w:t>129 to</w:t>
+            </w:r>
+          </w:p>
+          <w:p>
+            <w:pPr>
+              <w:rPr>
+                <w:b/>
+                <w:bCs/>
+                <w:lang w:val="en-US"/>
+              </w:rPr>
+            </w:pPr>
+            <w:r>
+              <w:rPr>
+                <w:b/>
+                <w:bCs/>
+                <w:lang w:val="en-US"/>
+              </w:rPr>
+              <w:t>172.16.1.</w:t>
+            </w:r>
+            <w:r>
+              <w:rPr>
+                <w:b/>
+                <w:bCs/>
+                <w:lang w:val="en-US"/>
+              </w:rPr>
+              <w:t>254</w:t>
+            </w:r>
+          </w:p>
+        </w:tc>
+        <w:tc>
+          <w:tcPr>
+            <w:tcW w:w="1768" w:type="dxa"/>
+          </w:tcPr>
+          <w:p>
+            <w:pPr>
+              <w:rPr>
+                <w:b/>
+                <w:bCs/>
+                <w:lang w:val="en-US"/>
+              </w:rPr>
+            </w:pPr>
+            <w:r>
+              <w:rPr>
+                <w:b/>
+                <w:bCs/>
+                <w:lang w:val="en-US"/>
+              </w:rPr>
+              <w:t>172.16.1.</w:t>
+            </w:r>
+            <w:r>
+              <w:rPr>
+                <w:b/>
+                <w:bCs/>
+                <w:lang w:val="en-US"/>
+              </w:rPr>
+              <w:t>255</w:t>
+            </w:r>
+          </w:p>
+        </w:tc>
+      </w:tr>
+    </w:tbl>
+    <w:p>
+      <w:pPr>
+        <w:ind w:left="360"/>
+        <w:rPr>
+          <w:b/>
+          <w:bCs/>
+          <w:lang w:val="en-US"/>
+        </w:rPr>
+      </w:pPr>
+    </w:p>
+    <w:tbl>
+      <w:tblPr>
+        <w:tblStyle w:val="Tablaconcuadrcula"/>
+        <w:tblW w:w="9608" w:type="dxa"/>
+        <w:tblInd w:w="360" w:type="dxa"/>
+        <w:tblLook w:val="04A0" w:firstRow="1" w:lastRow="0" w:firstColumn="1" w:lastColumn="0" w:noHBand="0" w:noVBand="1"/>
+      </w:tblPr>
+      <w:tblGrid>
+        <w:gridCol w:w="1945"/>
+        <w:gridCol w:w="1396"/>
+        <w:gridCol w:w="2444"/>
+        <w:gridCol w:w="1900"/>
+        <w:gridCol w:w="1923"/>
+      </w:tblGrid>
+      <w:tr>
+        <w:trPr>
+          <w:trHeight w:val="841"/>
+        </w:trPr>
+        <w:tc>
+          <w:tcPr>
+            <w:tcW w:w="1954" w:type="dxa"/>
+          </w:tcPr>
+          <w:p>
+            <w:pPr>
+              <w:rPr>
+                <w:b/>
+                <w:bCs/>
+                <w:lang w:val="en-US"/>
+              </w:rPr>
+            </w:pPr>
+            <w:r>
+              <w:rPr>
+                <w:b/>
+                <w:bCs/>
+                <w:lang w:val="en-US"/>
+              </w:rPr>
+              <w:t xml:space="preserve">Department </w:t>
+            </w:r>
+          </w:p>
+        </w:tc>
+        <w:tc>
+          <w:tcPr>
+            <w:tcW w:w="1367" w:type="dxa"/>
+          </w:tcPr>
+          <w:p>
+            <w:pPr>
+              <w:rPr>
+                <w:b/>
+                <w:bCs/>
+                <w:lang w:val="en-US"/>
+              </w:rPr>
+            </w:pPr>
+            <w:r>
+              <w:rPr>
+                <w:b/>
+                <w:bCs/>
+                <w:lang w:val="en-US"/>
+              </w:rPr>
+              <w:t xml:space="preserve">Network </w:t>
+            </w:r>
+          </w:p>
+          <w:p>
+            <w:pPr>
+              <w:rPr>
+                <w:b/>
+                <w:bCs/>
+                <w:lang w:val="en-US"/>
+              </w:rPr>
+            </w:pPr>
+            <w:r>
+              <w:rPr>
+                <w:b/>
+                <w:bCs/>
+                <w:lang w:val="en-US"/>
+              </w:rPr>
+              <w:t>address</w:t>
+            </w:r>
+          </w:p>
+        </w:tc>
+        <w:tc>
+          <w:tcPr>
+            <w:tcW w:w="2450" w:type="dxa"/>
+          </w:tcPr>
+          <w:p>
+            <w:pPr>
+              <w:rPr>
+                <w:b/>
+                <w:bCs/>
+                <w:lang w:val="en-US"/>
+              </w:rPr>
+            </w:pPr>
+            <w:r>
+              <w:rPr>
+                <w:b/>
+                <w:bCs/>
+                <w:lang w:val="en-US"/>
+              </w:rPr>
+              <w:t>Subnet Mask</w:t>
+            </w:r>
+          </w:p>
+        </w:tc>
+        <w:tc>
+          <w:tcPr>
+            <w:tcW w:w="1907" w:type="dxa"/>
+          </w:tcPr>
+          <w:p>
+            <w:pPr>
+              <w:rPr>
+                <w:b/>
+                <w:bCs/>
+                <w:lang w:val="en-US"/>
+              </w:rPr>
+            </w:pPr>
+            <w:r>
+              <w:rPr>
+                <w:b/>
+                <w:bCs/>
+                <w:lang w:val="en-US"/>
+              </w:rPr>
+              <w:t>Host address</w:t>
+            </w:r>
+          </w:p>
+          <w:p>
+            <w:pPr>
+              <w:rPr>
+                <w:b/>
+                <w:bCs/>
+                <w:lang w:val="en-US"/>
+              </w:rPr>
+            </w:pPr>
+            <w:r>
+              <w:rPr>
+                <w:b/>
+                <w:bCs/>
+                <w:lang w:val="en-US"/>
+              </w:rPr>
+              <w:t>range</w:t>
+            </w:r>
+          </w:p>
+        </w:tc>
+        <w:tc>
+          <w:tcPr>
+            <w:tcW w:w="1930" w:type="dxa"/>
+          </w:tcPr>
+          <w:p>
+            <w:pPr>
+              <w:rPr>
+                <w:b/>
+                <w:bCs/>
+                <w:lang w:val="en-US"/>
+              </w:rPr>
+            </w:pPr>
+            <w:r>
+              <w:rPr>
+                <w:b/>
+                <w:bCs/>
+                <w:lang w:val="en-US"/>
+              </w:rPr>
+              <w:t>Broadcast</w:t>
+            </w:r>
+          </w:p>
+          <w:p>
+            <w:pPr>
+              <w:rPr>
+                <w:b/>
+                <w:bCs/>
+                <w:lang w:val="en-US"/>
+              </w:rPr>
+            </w:pPr>
+            <w:r>
+              <w:rPr>
+                <w:b/>
+                <w:bCs/>
+                <w:lang w:val="en-US"/>
+              </w:rPr>
+              <w:t>Address</w:t>
+            </w:r>
+          </w:p>
+        </w:tc>
+      </w:tr>
+      <w:tr>
+        <w:trPr>
+          <w:trHeight w:val="668"/>
+        </w:trPr>
+        <w:tc>
+          <w:tcPr>
+            <w:tcW w:w="1954" w:type="dxa"/>
+          </w:tcPr>
+          <w:p>
+            <w:pPr>
+              <w:rPr>
+                <w:b/>
+                <w:bCs/>
+                <w:lang w:val="en-US"/>
+              </w:rPr>
+            </w:pPr>
+            <w:r>
+              <w:rPr>
+                <w:b/>
+                <w:bCs/>
+                <w:lang w:val="en-US"/>
+              </w:rPr>
+              <w:t>Finance &amp;</w:t>
+            </w:r>
+          </w:p>
+          <w:p>
+            <w:pPr>
+              <w:rPr>
+                <w:b/>
+                <w:bCs/>
+                <w:lang w:val="en-US"/>
+              </w:rPr>
+            </w:pPr>
+            <w:r>
+              <w:rPr>
+                <w:b/>
+                <w:bCs/>
+                <w:lang w:val="en-US"/>
+              </w:rPr>
+              <w:t xml:space="preserve"> Accounts</w:t>
+            </w:r>
+          </w:p>
+        </w:tc>
+        <w:tc>
+          <w:tcPr>
+            <w:tcW w:w="1367" w:type="dxa"/>
+          </w:tcPr>
+          <w:p>
+            <w:pPr>
+              <w:rPr>
+                <w:b/>
+                <w:bCs/>
+                <w:lang w:val="en-US"/>
+              </w:rPr>
+            </w:pPr>
+            <w:r>
+              <w:rPr>
+                <w:b/>
+                <w:bCs/>
+                <w:lang w:val="en-US"/>
+              </w:rPr>
+              <w:t>172.16.</w:t>
+            </w:r>
+            <w:r>
+              <w:rPr>
+                <w:b/>
+                <w:bCs/>
+                <w:lang w:val="en-US"/>
+              </w:rPr>
+              <w:t>2</w:t>
+            </w:r>
+            <w:r>
+              <w:rPr>
+                <w:b/>
+                <w:bCs/>
+                <w:lang w:val="en-US"/>
+              </w:rPr>
+              <w:t>.</w:t>
+            </w:r>
+            <w:r>
+              <w:rPr>
+                <w:b/>
+                <w:bCs/>
+                <w:lang w:val="en-US"/>
+              </w:rPr>
+              <w:t>0</w:t>
+            </w:r>
+          </w:p>
+        </w:tc>
+        <w:tc>
+          <w:tcPr>
+            <w:tcW w:w="2450" w:type="dxa"/>
+          </w:tcPr>
+          <w:p>
+            <w:pPr>
+              <w:rPr>
+                <w:b/>
+                <w:bCs/>
+                <w:lang w:val="en-US"/>
+              </w:rPr>
+            </w:pPr>
+            <w:r>
+              <w:rPr>
+                <w:b/>
+                <w:bCs/>
+                <w:lang w:val="en-US"/>
+              </w:rPr>
+              <w:t>255.255.255.128/25</w:t>
+            </w:r>
+          </w:p>
+        </w:tc>
+        <w:tc>
+          <w:tcPr>
+            <w:tcW w:w="1907" w:type="dxa"/>
+          </w:tcPr>
+          <w:p>
+            <w:pPr>
+              <w:rPr>
+                <w:b/>
+                <w:bCs/>
+                <w:lang w:val="en-US"/>
+              </w:rPr>
+            </w:pPr>
+            <w:r>
+              <w:rPr>
+                <w:b/>
+                <w:bCs/>
+                <w:lang w:val="en-US"/>
+              </w:rPr>
+              <w:t>172.16.2.</w:t>
+            </w:r>
+            <w:r>
+              <w:rPr>
+                <w:b/>
+                <w:bCs/>
+                <w:lang w:val="en-US"/>
+              </w:rPr>
+              <w:t>1 to</w:t>
+            </w:r>
+          </w:p>
+          <w:p>
+            <w:pPr>
+              <w:rPr>
+                <w:b/>
+                <w:bCs/>
+                <w:lang w:val="en-US"/>
+              </w:rPr>
+            </w:pPr>
+            <w:r>
+              <w:rPr>
+                <w:b/>
+                <w:bCs/>
+                <w:lang w:val="en-US"/>
+              </w:rPr>
+              <w:t>172.16.2.</w:t>
+            </w:r>
+            <w:r>
+              <w:rPr>
+                <w:b/>
+                <w:bCs/>
+                <w:lang w:val="en-US"/>
+              </w:rPr>
+              <w:t>126</w:t>
+            </w:r>
+          </w:p>
+        </w:tc>
+        <w:tc>
+          <w:tcPr>
+            <w:tcW w:w="1930" w:type="dxa"/>
+          </w:tcPr>
+          <w:p>
+            <w:pPr>
+              <w:rPr>
+                <w:b/>
+                <w:bCs/>
+                <w:lang w:val="en-US"/>
+              </w:rPr>
+            </w:pPr>
+            <w:r>
+              <w:rPr>
+                <w:b/>
+                <w:bCs/>
+                <w:lang w:val="en-US"/>
+              </w:rPr>
+              <w:t>172.16.2.</w:t>
+            </w:r>
+            <w:r>
+              <w:rPr>
+                <w:b/>
+                <w:bCs/>
+                <w:lang w:val="en-US"/>
+              </w:rPr>
+              <w:t>127</w:t>
+            </w:r>
+          </w:p>
+        </w:tc>
+      </w:tr>
+      <w:tr>
+        <w:trPr>
+          <w:trHeight w:val="706"/>
+        </w:trPr>
+        <w:tc>
+          <w:tcPr>
+            <w:tcW w:w="1954" w:type="dxa"/>
+          </w:tcPr>
+          <w:p>
+            <w:pPr>
+              <w:rPr>
+                <w:b/>
+                <w:bCs/>
+                <w:lang w:val="en-US"/>
+              </w:rPr>
+            </w:pPr>
+            <w:r>
+              <w:rPr>
+                <w:b/>
+                <w:bCs/>
+                <w:lang w:val="en-US"/>
+              </w:rPr>
+              <w:t>Admin &amp; public</w:t>
+            </w:r>
+          </w:p>
+          <w:p>
+            <w:pPr>
+              <w:rPr>
+                <w:b/>
+                <w:bCs/>
+                <w:lang w:val="en-US"/>
+              </w:rPr>
+            </w:pPr>
+            <w:r>
+              <w:rPr>
+                <w:b/>
+                <w:bCs/>
+                <w:lang w:val="en-US"/>
+              </w:rPr>
+              <w:t>Relations</w:t>
+            </w:r>
+          </w:p>
+        </w:tc>
+        <w:tc>
+          <w:tcPr>
+            <w:tcW w:w="1367" w:type="dxa"/>
+          </w:tcPr>
+          <w:p>
+            <w:pPr>
+              <w:rPr>
+                <w:b/>
+                <w:bCs/>
+                <w:lang w:val="en-US"/>
+              </w:rPr>
+            </w:pPr>
+            <w:r>
+              <w:rPr>
+                <w:b/>
+                <w:bCs/>
+                <w:lang w:val="en-US"/>
+              </w:rPr>
+              <w:t>172.16.2.</w:t>
+            </w:r>
+            <w:r>
+              <w:rPr>
+                <w:b/>
+                <w:bCs/>
+                <w:lang w:val="en-US"/>
+              </w:rPr>
+              <w:t>128</w:t>
+            </w:r>
+          </w:p>
+        </w:tc>
+        <w:tc>
+          <w:tcPr>
+            <w:tcW w:w="2450" w:type="dxa"/>
+          </w:tcPr>
+          <w:p>
+            <w:pPr>
+              <w:rPr>
+                <w:b/>
+                <w:bCs/>
+                <w:lang w:val="en-US"/>
+              </w:rPr>
+            </w:pPr>
+            <w:r>
+              <w:rPr>
+                <w:b/>
+                <w:bCs/>
+                <w:lang w:val="en-US"/>
+              </w:rPr>
+              <w:t>255.255.255.128/25</w:t>
+            </w:r>
+          </w:p>
+        </w:tc>
+        <w:tc>
+          <w:tcPr>
+            <w:tcW w:w="1907" w:type="dxa"/>
+          </w:tcPr>
+          <w:p>
+            <w:pPr>
+              <w:rPr>
+                <w:b/>
+                <w:bCs/>
+                <w:lang w:val="en-US"/>
+              </w:rPr>
+            </w:pPr>
+            <w:r>
+              <w:rPr>
+                <w:b/>
+                <w:bCs/>
+                <w:lang w:val="en-US"/>
+              </w:rPr>
+              <w:t>172.16.2.12</w:t>
+            </w:r>
+            <w:r>
+              <w:rPr>
+                <w:b/>
+                <w:bCs/>
+                <w:lang w:val="en-US"/>
+              </w:rPr>
+              <w:t>9 to</w:t>
+            </w:r>
+          </w:p>
+          <w:p>
+            <w:pPr>
+              <w:rPr>
+                <w:b/>
+                <w:bCs/>
+                <w:lang w:val="en-US"/>
+              </w:rPr>
+            </w:pPr>
+            <w:r>
+              <w:rPr>
+                <w:b/>
+                <w:bCs/>
+                <w:lang w:val="en-US"/>
+              </w:rPr>
+              <w:t>172.16.2.</w:t>
+            </w:r>
+            <w:r>
+              <w:rPr>
+                <w:b/>
+                <w:bCs/>
+                <w:lang w:val="en-US"/>
+              </w:rPr>
+              <w:t>254</w:t>
+            </w:r>
+          </w:p>
+        </w:tc>
+        <w:tc>
+          <w:tcPr>
+            <w:tcW w:w="1930" w:type="dxa"/>
+          </w:tcPr>
+          <w:p>
+            <w:pPr>
+              <w:rPr>
+                <w:b/>
+                <w:bCs/>
+                <w:lang w:val="en-US"/>
+              </w:rPr>
+            </w:pPr>
+            <w:r>
+              <w:rPr>
+                <w:b/>
+                <w:bCs/>
+                <w:lang w:val="en-US"/>
+              </w:rPr>
+              <w:t>172.16.2.</w:t>
+            </w:r>
+            <w:r>
+              <w:rPr>
+                <w:b/>
+                <w:bCs/>
+                <w:lang w:val="en-US"/>
+              </w:rPr>
+              <w:t>255</w:t>
+            </w:r>
+          </w:p>
+        </w:tc>
+      </w:tr>
+    </w:tbl>
+    <w:p>
+      <w:pPr>
+        <w:ind w:left="360"/>
+        <w:rPr>
+          <w:b/>
+          <w:bCs/>
+          <w:lang w:val="en-US"/>
+        </w:rPr>
+      </w:pPr>
+    </w:p>
+    <w:tbl>
+      <w:tblPr>
+        <w:tblStyle w:val="Tablaconcuadrcula"/>
+        <w:tblW w:w="9608" w:type="dxa"/>
+        <w:tblInd w:w="360" w:type="dxa"/>
+        <w:tblLook w:val="04A0" w:firstRow="1" w:lastRow="0" w:firstColumn="1" w:lastColumn="0" w:noHBand="0" w:noVBand="1"/>
+      </w:tblPr>
+      <w:tblGrid>
+        <w:gridCol w:w="1945"/>
+        <w:gridCol w:w="1396"/>
+        <w:gridCol w:w="2444"/>
+        <w:gridCol w:w="1901"/>
+        <w:gridCol w:w="1922"/>
+      </w:tblGrid>
+      <w:tr>
+        <w:trPr>
+          <w:trHeight w:val="841"/>
+        </w:trPr>
+        <w:tc>
+          <w:tcPr>
+            <w:tcW w:w="1954" w:type="dxa"/>
+          </w:tcPr>
+          <w:p>
+            <w:pPr>
+              <w:rPr>
+                <w:b/>
+                <w:bCs/>
+                <w:lang w:val="en-US"/>
+              </w:rPr>
+            </w:pPr>
+            <w:r>
+              <w:rPr>
+                <w:b/>
+                <w:bCs/>
+                <w:lang w:val="en-US"/>
+              </w:rPr>
+              <w:t xml:space="preserve">Department </w:t>
+            </w:r>
+          </w:p>
+        </w:tc>
+        <w:tc>
+          <w:tcPr>
+            <w:tcW w:w="1367" w:type="dxa"/>
+          </w:tcPr>
+          <w:p>
+            <w:pPr>
+              <w:rPr>
+                <w:b/>
+                <w:bCs/>
+                <w:lang w:val="en-US"/>
+              </w:rPr>
+            </w:pPr>
+            <w:r>
+              <w:rPr>
+                <w:b/>
+                <w:bCs/>
+                <w:lang w:val="en-US"/>
+              </w:rPr>
+              <w:t xml:space="preserve">Network </w:t>
+            </w:r>
+          </w:p>
+          <w:p>
+            <w:pPr>
+              <w:rPr>
+                <w:b/>
+                <w:bCs/>
+                <w:lang w:val="en-US"/>
+              </w:rPr>
+            </w:pPr>
+            <w:r>
+              <w:rPr>
+                <w:b/>
+                <w:bCs/>
+                <w:lang w:val="en-US"/>
+              </w:rPr>
+              <w:t>address</w:t>
+            </w:r>
+          </w:p>
+        </w:tc>
+        <w:tc>
+          <w:tcPr>
+            <w:tcW w:w="2450" w:type="dxa"/>
+          </w:tcPr>
+          <w:p>
+            <w:pPr>
+              <w:rPr>
+                <w:b/>
+                <w:bCs/>
+                <w:lang w:val="en-US"/>
+              </w:rPr>
+            </w:pPr>
+            <w:r>
+              <w:rPr>
+                <w:b/>
+                <w:bCs/>
+                <w:lang w:val="en-US"/>
+              </w:rPr>
+              <w:t>Subnet Mask</w:t>
+            </w:r>
+          </w:p>
+        </w:tc>
+        <w:tc>
+          <w:tcPr>
+            <w:tcW w:w="1907" w:type="dxa"/>
+          </w:tcPr>
+          <w:p>
+            <w:pPr>
+              <w:rPr>
+                <w:b/>
+                <w:bCs/>
+                <w:lang w:val="en-US"/>
+              </w:rPr>
+            </w:pPr>
+            <w:r>
+              <w:rPr>
+                <w:b/>
+                <w:bCs/>
+                <w:lang w:val="en-US"/>
+              </w:rPr>
+              <w:t>Host address</w:t>
+            </w:r>
+          </w:p>
+          <w:p>
+            <w:pPr>
+              <w:rPr>
+                <w:b/>
+                <w:bCs/>
+                <w:lang w:val="en-US"/>
+              </w:rPr>
+            </w:pPr>
+            <w:r>
+              <w:rPr>
+                <w:b/>
+                <w:bCs/>
+                <w:lang w:val="en-US"/>
+              </w:rPr>
+              <w:t>range</w:t>
+            </w:r>
+          </w:p>
+        </w:tc>
+        <w:tc>
+          <w:tcPr>
+            <w:tcW w:w="1930" w:type="dxa"/>
+          </w:tcPr>
+          <w:p>
+            <w:pPr>
+              <w:rPr>
+                <w:b/>
+                <w:bCs/>
+                <w:lang w:val="en-US"/>
+              </w:rPr>
+            </w:pPr>
+            <w:r>
+              <w:rPr>
+                <w:b/>
+                <w:bCs/>
+                <w:lang w:val="en-US"/>
+              </w:rPr>
+              <w:t>Broadcast</w:t>
+            </w:r>
+          </w:p>
+          <w:p>
+            <w:pPr>
+              <w:rPr>
+                <w:b/>
+                <w:bCs/>
+                <w:lang w:val="en-US"/>
+              </w:rPr>
+            </w:pPr>
+            <w:r>
+              <w:rPr>
+                <w:b/>
+                <w:bCs/>
+                <w:lang w:val="en-US"/>
+              </w:rPr>
+              <w:t>Address</w:t>
+            </w:r>
+          </w:p>
+        </w:tc>
+      </w:tr>
+      <w:tr>
+        <w:trPr>
+          <w:trHeight w:val="668"/>
+        </w:trPr>
+        <w:tc>
+          <w:tcPr>
+            <w:tcW w:w="1954" w:type="dxa"/>
+          </w:tcPr>
+          <w:p>
+            <w:pPr>
+              <w:rPr>
+                <w:b/>
+                <w:bCs/>
+                <w:lang w:val="en-US"/>
+              </w:rPr>
+            </w:pPr>
+            <w:r>
+              <w:rPr>
+                <w:b/>
+                <w:bCs/>
+                <w:lang w:val="en-US"/>
+              </w:rPr>
+              <w:t>ITC</w:t>
+            </w:r>
+          </w:p>
+        </w:tc>
+        <w:tc>
+          <w:tcPr>
+            <w:tcW w:w="1367" w:type="dxa"/>
+          </w:tcPr>
+          <w:p>
+            <w:pPr>
+              <w:rPr>
+                <w:b/>
+                <w:bCs/>
+                <w:lang w:val="en-US"/>
+              </w:rPr>
+            </w:pPr>
+            <w:r>
+              <w:rPr>
+                <w:b/>
+                <w:bCs/>
+                <w:lang w:val="en-US"/>
+              </w:rPr>
+              <w:t>172.16.</w:t>
+            </w:r>
+            <w:r>
+              <w:rPr>
+                <w:b/>
+                <w:bCs/>
+                <w:lang w:val="en-US"/>
+              </w:rPr>
+              <w:t>3</w:t>
+            </w:r>
+            <w:r>
+              <w:rPr>
+                <w:b/>
+                <w:bCs/>
+                <w:lang w:val="en-US"/>
+              </w:rPr>
+              <w:t>.</w:t>
+            </w:r>
+            <w:r>
+              <w:rPr>
+                <w:b/>
+                <w:bCs/>
+                <w:lang w:val="en-US"/>
+              </w:rPr>
+              <w:t>0</w:t>
+            </w:r>
+          </w:p>
+        </w:tc>
+        <w:tc>
+          <w:tcPr>
+            <w:tcW w:w="2450" w:type="dxa"/>
+          </w:tcPr>
+          <w:p>
+            <w:pPr>
+              <w:rPr>
+                <w:b/>
+                <w:bCs/>
+                <w:lang w:val="en-US"/>
+              </w:rPr>
+            </w:pPr>
+            <w:r>
+              <w:rPr>
+                <w:b/>
+                <w:bCs/>
+                <w:lang w:val="en-US"/>
+              </w:rPr>
+              <w:t>255.255.255.128/25</w:t>
+            </w:r>
+          </w:p>
+        </w:tc>
+        <w:tc>
+          <w:tcPr>
+            <w:tcW w:w="1907" w:type="dxa"/>
+          </w:tcPr>
+          <w:p>
+            <w:pPr>
+              <w:rPr>
+                <w:b/>
+                <w:bCs/>
+                <w:lang w:val="en-US"/>
+              </w:rPr>
+            </w:pPr>
+            <w:r>
+              <w:rPr>
+                <w:b/>
+                <w:bCs/>
+                <w:lang w:val="en-US"/>
+              </w:rPr>
+              <w:t>172.16.</w:t>
+            </w:r>
+            <w:r>
+              <w:rPr>
+                <w:b/>
+                <w:bCs/>
+                <w:lang w:val="en-US"/>
+              </w:rPr>
+              <w:t>3</w:t>
+            </w:r>
+            <w:r>
+              <w:rPr>
+                <w:b/>
+                <w:bCs/>
+                <w:lang w:val="en-US"/>
+              </w:rPr>
+              <w:t>.1</w:t>
+            </w:r>
+            <w:r>
+              <w:rPr>
+                <w:b/>
+                <w:bCs/>
+                <w:lang w:val="en-US"/>
+              </w:rPr>
+              <w:t xml:space="preserve"> to </w:t>
+            </w:r>
+          </w:p>
+          <w:p>
+            <w:pPr>
+              <w:rPr>
+                <w:b/>
+                <w:bCs/>
+                <w:lang w:val="en-US"/>
+              </w:rPr>
+            </w:pPr>
+            <w:r>
+              <w:rPr>
+                <w:b/>
+                <w:bCs/>
+                <w:lang w:val="en-US"/>
+              </w:rPr>
+              <w:t>172.16.</w:t>
+            </w:r>
+            <w:r>
+              <w:rPr>
+                <w:b/>
+                <w:bCs/>
+                <w:lang w:val="en-US"/>
+              </w:rPr>
+              <w:t>3</w:t>
+            </w:r>
+            <w:r>
+              <w:rPr>
+                <w:b/>
+                <w:bCs/>
+                <w:lang w:val="en-US"/>
+              </w:rPr>
+              <w:t>.126</w:t>
+            </w:r>
+          </w:p>
+        </w:tc>
+        <w:tc>
+          <w:tcPr>
+            <w:tcW w:w="1930" w:type="dxa"/>
+          </w:tcPr>
+          <w:p>
+            <w:pPr>
+              <w:rPr>
+                <w:b/>
+                <w:bCs/>
+                <w:lang w:val="en-US"/>
+              </w:rPr>
+            </w:pPr>
+            <w:r>
+              <w:rPr>
+                <w:b/>
+                <w:bCs/>
+                <w:lang w:val="en-US"/>
+              </w:rPr>
+              <w:t>172.16.</w:t>
+            </w:r>
+            <w:r>
+              <w:rPr>
+                <w:b/>
+                <w:bCs/>
+                <w:lang w:val="en-US"/>
+              </w:rPr>
+              <w:t>3</w:t>
+            </w:r>
+            <w:r>
+              <w:rPr>
+                <w:b/>
+                <w:bCs/>
+                <w:lang w:val="en-US"/>
+              </w:rPr>
+              <w:t>.12</w:t>
+            </w:r>
+            <w:r>
+              <w:rPr>
+                <w:b/>
+                <w:bCs/>
+                <w:lang w:val="en-US"/>
+              </w:rPr>
+              <w:t>7</w:t>
+            </w:r>
+          </w:p>
+        </w:tc>
+      </w:tr>
+      <w:tr>
+        <w:trPr>
+          <w:trHeight w:val="706"/>
+        </w:trPr>
+        <w:tc>
+          <w:tcPr>
+            <w:tcW w:w="1954" w:type="dxa"/>
+          </w:tcPr>
+          <w:p>
+            <w:pPr>
+              <w:rPr>
+                <w:b/>
+                <w:bCs/>
+                <w:lang w:val="en-US"/>
+              </w:rPr>
+            </w:pPr>
+            <w:r>
+              <w:rPr>
+                <w:b/>
+                <w:bCs/>
+                <w:lang w:val="en-US"/>
+              </w:rPr>
+              <w:t xml:space="preserve">Server Room </w:t>
+            </w:r>
+          </w:p>
+        </w:tc>
+        <w:tc>
+          <w:tcPr>
+            <w:tcW w:w="1367" w:type="dxa"/>
+          </w:tcPr>
+          <w:p>
+            <w:pPr>
+              <w:rPr>
+                <w:b/>
+                <w:bCs/>
+                <w:lang w:val="en-US"/>
+              </w:rPr>
+            </w:pPr>
+            <w:r>
+              <w:rPr>
+                <w:b/>
+                <w:bCs/>
+                <w:lang w:val="en-US"/>
+              </w:rPr>
+              <w:t>172.16.3.128</w:t>
+            </w:r>
+          </w:p>
+        </w:tc>
+        <w:tc>
+          <w:tcPr>
+            <w:tcW w:w="2450" w:type="dxa"/>
+          </w:tcPr>
+          <w:p>
+            <w:pPr>
+              <w:rPr>
+                <w:b/>
+                <w:bCs/>
+                <w:lang w:val="en-US"/>
+              </w:rPr>
+            </w:pPr>
+            <w:r>
+              <w:rPr>
+                <w:b/>
+                <w:bCs/>
+                <w:lang w:val="en-US"/>
+              </w:rPr>
+              <w:t>255.255.255.</w:t>
+            </w:r>
+            <w:r>
+              <w:rPr>
+                <w:b/>
+                <w:bCs/>
+                <w:lang w:val="en-US"/>
+              </w:rPr>
+              <w:t>240</w:t>
+            </w:r>
+            <w:r>
+              <w:rPr>
+                <w:b/>
+                <w:bCs/>
+                <w:lang w:val="en-US"/>
+              </w:rPr>
+              <w:t>/28</w:t>
+            </w:r>
+          </w:p>
+        </w:tc>
+        <w:tc>
+          <w:tcPr>
+            <w:tcW w:w="1907" w:type="dxa"/>
+          </w:tcPr>
+          <w:p>
+            <w:pPr>
+              <w:rPr>
+                <w:b/>
+                <w:bCs/>
+                <w:lang w:val="en-US"/>
+              </w:rPr>
+            </w:pPr>
+            <w:r>
+              <w:rPr>
+                <w:b/>
+                <w:bCs/>
+                <w:lang w:val="en-US"/>
+              </w:rPr>
+              <w:t>172.16.3.1</w:t>
+            </w:r>
+            <w:r>
+              <w:rPr>
+                <w:b/>
+                <w:bCs/>
+                <w:lang w:val="en-US"/>
+              </w:rPr>
+              <w:t>29 to</w:t>
+            </w:r>
+          </w:p>
+          <w:p>
+            <w:pPr>
+              <w:rPr>
+                <w:b/>
+                <w:bCs/>
+                <w:lang w:val="en-US"/>
+              </w:rPr>
+            </w:pPr>
+            <w:r>
+              <w:rPr>
+                <w:b/>
+                <w:bCs/>
+                <w:lang w:val="en-US"/>
+              </w:rPr>
+              <w:t>172.16.3.1</w:t>
+            </w:r>
+            <w:r>
+              <w:rPr>
+                <w:b/>
+                <w:bCs/>
+                <w:lang w:val="en-US"/>
+              </w:rPr>
+              <w:t>142</w:t>
+            </w:r>
+          </w:p>
+        </w:tc>
+        <w:tc>
+          <w:tcPr>
+            <w:tcW w:w="1930" w:type="dxa"/>
+          </w:tcPr>
+          <w:p>
+            <w:pPr>
+              <w:rPr>
+                <w:b/>
+                <w:bCs/>
+                <w:lang w:val="en-US"/>
+              </w:rPr>
+            </w:pPr>
+            <w:r>
+              <w:rPr>
+                <w:b/>
+                <w:bCs/>
+                <w:lang w:val="en-US"/>
+              </w:rPr>
+              <w:t>172.16.3.1</w:t>
+            </w:r>
+            <w:r>
+              <w:rPr>
+                <w:b/>
+                <w:bCs/>
+                <w:lang w:val="en-US"/>
+              </w:rPr>
+              <w:t>43</w:t>
+            </w:r>
+          </w:p>
+        </w:tc>
+      </w:tr>
+    </w:tbl>
+    <w:p>
+      <w:pPr>
+        <w:ind w:left="360"/>
+        <w:rPr>
+          <w:b/>
+          <w:bCs/>
+          <w:lang w:val="en-US"/>
+        </w:rPr>
+      </w:pPr>
+    </w:p>
+    <w:tbl>
+      <w:tblPr>
+        <w:tblStyle w:val="Tablaconcuadrcula"/>
+        <w:tblW w:w="9608" w:type="dxa"/>
+        <w:tblInd w:w="360" w:type="dxa"/>
+        <w:tblLook w:val="04A0" w:firstRow="1" w:lastRow="0" w:firstColumn="1" w:lastColumn="0" w:noHBand="0" w:noVBand="1"/>
+      </w:tblPr>
+      <w:tblGrid>
+        <w:gridCol w:w="1942"/>
+        <w:gridCol w:w="1396"/>
+        <w:gridCol w:w="2445"/>
+        <w:gridCol w:w="1901"/>
+        <w:gridCol w:w="1924"/>
+      </w:tblGrid>
+      <w:tr>
+        <w:trPr>
+          <w:trHeight w:val="841"/>
+        </w:trPr>
+        <w:tc>
+          <w:tcPr>
+            <w:tcW w:w="1954" w:type="dxa"/>
+          </w:tcPr>
+          <w:p>
+            <w:pPr>
+              <w:rPr>
+                <w:b/>
+                <w:bCs/>
+                <w:lang w:val="en-US"/>
+              </w:rPr>
+            </w:pPr>
+            <w:r>
+              <w:rPr>
+                <w:b/>
+                <w:bCs/>
+                <w:lang w:val="en-US"/>
+              </w:rPr>
+              <w:t>Number</w:t>
+            </w:r>
+          </w:p>
+        </w:tc>
+        <w:tc>
+          <w:tcPr>
+            <w:tcW w:w="1367" w:type="dxa"/>
+          </w:tcPr>
+          <w:p>
+            <w:pPr>
+              <w:rPr>
+                <w:b/>
+                <w:bCs/>
+                <w:lang w:val="en-US"/>
+              </w:rPr>
+            </w:pPr>
+            <w:r>
+              <w:rPr>
+                <w:b/>
+                <w:bCs/>
+                <w:lang w:val="en-US"/>
+              </w:rPr>
+              <w:t xml:space="preserve">Network </w:t>
+            </w:r>
+          </w:p>
+          <w:p>
+            <w:pPr>
+              <w:rPr>
+                <w:b/>
+                <w:bCs/>
+                <w:lang w:val="en-US"/>
+              </w:rPr>
+            </w:pPr>
+            <w:r>
+              <w:rPr>
+                <w:b/>
+                <w:bCs/>
+                <w:lang w:val="en-US"/>
+              </w:rPr>
+              <w:t>address</w:t>
+            </w:r>
+          </w:p>
+        </w:tc>
+        <w:tc>
+          <w:tcPr>
+            <w:tcW w:w="2450" w:type="dxa"/>
+          </w:tcPr>
+          <w:p>
+            <w:pPr>
+              <w:rPr>
+                <w:b/>
+                <w:bCs/>
+                <w:lang w:val="en-US"/>
+              </w:rPr>
+            </w:pPr>
+            <w:r>
+              <w:rPr>
+                <w:b/>
+                <w:bCs/>
+                <w:lang w:val="en-US"/>
+              </w:rPr>
+              <w:t>Subnet Mask</w:t>
+            </w:r>
+          </w:p>
+        </w:tc>
+        <w:tc>
+          <w:tcPr>
+            <w:tcW w:w="1907" w:type="dxa"/>
+          </w:tcPr>
+          <w:p>
+            <w:pPr>
+              <w:rPr>
+                <w:b/>
+                <w:bCs/>
+                <w:lang w:val="en-US"/>
+              </w:rPr>
+            </w:pPr>
+            <w:r>
+              <w:rPr>
+                <w:b/>
+                <w:bCs/>
+                <w:lang w:val="en-US"/>
+              </w:rPr>
+              <w:t>Host address</w:t>
+            </w:r>
+          </w:p>
+          <w:p>
+            <w:pPr>
+              <w:rPr>
+                <w:b/>
+                <w:bCs/>
+                <w:lang w:val="en-US"/>
+              </w:rPr>
+            </w:pPr>
+            <w:r>
+              <w:rPr>
+                <w:b/>
+                <w:bCs/>
+                <w:lang w:val="en-US"/>
+              </w:rPr>
+              <w:t>range</w:t>
+            </w:r>
+          </w:p>
+        </w:tc>
+        <w:tc>
+          <w:tcPr>
+            <w:tcW w:w="1930" w:type="dxa"/>
+          </w:tcPr>
+          <w:p>
+            <w:pPr>
+              <w:rPr>
+                <w:b/>
+                <w:bCs/>
+                <w:lang w:val="en-US"/>
+              </w:rPr>
+            </w:pPr>
+            <w:r>
+              <w:rPr>
+                <w:b/>
+                <w:bCs/>
+                <w:lang w:val="en-US"/>
+              </w:rPr>
+              <w:t>Broadcast</w:t>
+            </w:r>
+          </w:p>
+          <w:p>
+            <w:pPr>
+              <w:rPr>
+                <w:b/>
+                <w:bCs/>
+                <w:lang w:val="en-US"/>
+              </w:rPr>
+            </w:pPr>
+            <w:r>
+              <w:rPr>
+                <w:b/>
+                <w:bCs/>
+                <w:lang w:val="en-US"/>
+              </w:rPr>
+              <w:t>Address</w:t>
+            </w:r>
+          </w:p>
+        </w:tc>
+      </w:tr>
+      <w:tr>
+        <w:trPr>
+          <w:trHeight w:val="668"/>
+        </w:trPr>
+        <w:tc>
+          <w:tcPr>
+            <w:tcW w:w="1954" w:type="dxa"/>
+          </w:tcPr>
+          <w:p>
+            <w:pPr>
+              <w:rPr>
+                <w:b/>
+                <w:bCs/>
+                <w:lang w:val="en-US"/>
+              </w:rPr>
+            </w:pPr>
+            <w:r>
+              <w:rPr>
+                <w:b/>
+                <w:bCs/>
+                <w:lang w:val="en-US"/>
+              </w:rPr>
+              <w:t>Mlt-SW1 to R1</w:t>
+            </w:r>
+          </w:p>
+        </w:tc>
+        <w:tc>
+          <w:tcPr>
+            <w:tcW w:w="1367" w:type="dxa"/>
+          </w:tcPr>
+          <w:p>
+            <w:pPr>
+              <w:rPr>
+                <w:b/>
+                <w:bCs/>
+                <w:lang w:val="en-US"/>
+              </w:rPr>
+            </w:pPr>
+            <w:r>
+              <w:rPr>
+                <w:b/>
+                <w:bCs/>
+                <w:lang w:val="en-US"/>
+              </w:rPr>
+              <w:t>172.16.3.1</w:t>
+            </w:r>
+            <w:r>
+              <w:rPr>
+                <w:b/>
+                <w:bCs/>
+                <w:lang w:val="en-US"/>
+              </w:rPr>
+              <w:t>44</w:t>
+            </w:r>
+          </w:p>
+          <w:p>
+            <w:pPr>
+              <w:rPr>
+                <w:b/>
+                <w:bCs/>
+                <w:lang w:val="en-US"/>
+              </w:rPr>
+            </w:pPr>
+          </w:p>
+        </w:tc>
+        <w:tc>
+          <w:tcPr>
+            <w:tcW w:w="2450" w:type="dxa"/>
+          </w:tcPr>
+          <w:p>
+            <w:pPr>
+              <w:rPr>
+                <w:b/>
+                <w:bCs/>
+                <w:lang w:val="en-US"/>
+              </w:rPr>
+            </w:pPr>
+            <w:r>
+              <w:rPr>
+                <w:b/>
+                <w:bCs/>
+                <w:lang w:val="en-US"/>
+              </w:rPr>
+              <w:t>255.255.255.252/3</w:t>
+            </w:r>
+            <w:r>
+              <w:rPr>
+                <w:b/>
+                <w:bCs/>
+                <w:lang w:val="en-US"/>
+              </w:rPr>
+              <w:t>0</w:t>
+            </w:r>
+          </w:p>
+        </w:tc>
+        <w:tc>
+          <w:tcPr>
+            <w:tcW w:w="1907" w:type="dxa"/>
+          </w:tcPr>
+          <w:p>
+            <w:pPr>
+              <w:rPr>
+                <w:b/>
+                <w:bCs/>
+                <w:lang w:val="en-US"/>
+              </w:rPr>
+            </w:pPr>
+            <w:r>
+              <w:rPr>
+                <w:b/>
+                <w:bCs/>
+                <w:lang w:val="en-US"/>
+              </w:rPr>
+              <w:t>172.16.3.1</w:t>
+            </w:r>
+            <w:r>
+              <w:rPr>
+                <w:b/>
+                <w:bCs/>
+                <w:lang w:val="en-US"/>
+              </w:rPr>
+              <w:t>45 to</w:t>
+            </w:r>
+          </w:p>
+          <w:p>
+            <w:pPr>
+              <w:rPr>
+                <w:b/>
+                <w:bCs/>
+                <w:lang w:val="en-US"/>
+              </w:rPr>
+            </w:pPr>
+            <w:r>
+              <w:rPr>
+                <w:b/>
+                <w:bCs/>
+                <w:lang w:val="en-US"/>
+              </w:rPr>
+              <w:t>172.16.3.1</w:t>
+            </w:r>
+            <w:r>
+              <w:rPr>
+                <w:b/>
+                <w:bCs/>
+                <w:lang w:val="en-US"/>
+              </w:rPr>
+              <w:t>46</w:t>
+            </w:r>
+          </w:p>
+        </w:tc>
+        <w:tc>
+          <w:tcPr>
+            <w:tcW w:w="1930" w:type="dxa"/>
+          </w:tcPr>
+          <w:p>
+            <w:pPr>
+              <w:rPr>
+                <w:b/>
+                <w:bCs/>
+                <w:lang w:val="en-US"/>
+              </w:rPr>
+            </w:pPr>
+            <w:r>
+              <w:rPr>
+                <w:b/>
+                <w:bCs/>
+                <w:lang w:val="en-US"/>
+              </w:rPr>
+              <w:t>172.16.3.1</w:t>
+            </w:r>
+            <w:r>
+              <w:rPr>
+                <w:b/>
+                <w:bCs/>
+                <w:lang w:val="en-US"/>
+              </w:rPr>
+              <w:t>47</w:t>
+            </w:r>
+          </w:p>
+        </w:tc>
+      </w:tr>
+      <w:tr>
+        <w:trPr>
+          <w:trHeight w:val="706"/>
+        </w:trPr>
+        <w:tc>
+          <w:tcPr>
+            <w:tcW w:w="1954" w:type="dxa"/>
+          </w:tcPr>
+          <w:p>
+            <w:pPr>
+              <w:rPr>
+                <w:b/>
+                <w:bCs/>
+                <w:lang w:val="en-US"/>
+              </w:rPr>
+            </w:pPr>
+            <w:r>
+              <w:rPr>
+                <w:b/>
+                <w:bCs/>
+                <w:lang w:val="en-US"/>
+              </w:rPr>
+              <w:t>Mlt-SW2 to R1</w:t>
+            </w:r>
+          </w:p>
+        </w:tc>
+        <w:tc>
+          <w:tcPr>
+            <w:tcW w:w="1367" w:type="dxa"/>
+          </w:tcPr>
+          <w:p>
+            <w:pPr>
+              <w:rPr>
+                <w:b/>
+                <w:bCs/>
+                <w:lang w:val="en-US"/>
+              </w:rPr>
+            </w:pPr>
+            <w:r>
+              <w:rPr>
+                <w:b/>
+                <w:bCs/>
+                <w:lang w:val="en-US"/>
+              </w:rPr>
+              <w:t>172.16.3.</w:t>
+            </w:r>
+            <w:r>
+              <w:rPr>
+                <w:b/>
+                <w:bCs/>
+                <w:lang w:val="en-US"/>
+              </w:rPr>
+              <w:t>148</w:t>
+            </w:r>
+          </w:p>
+        </w:tc>
+        <w:tc>
+          <w:tcPr>
+            <w:tcW w:w="2450" w:type="dxa"/>
+          </w:tcPr>
+          <w:p>
+            <w:pPr>
+              <w:rPr>
+                <w:b/>
+                <w:bCs/>
+                <w:lang w:val="en-US"/>
+              </w:rPr>
+            </w:pPr>
+            <w:r>
+              <w:rPr>
+                <w:b/>
+                <w:bCs/>
+                <w:lang w:val="en-US"/>
+              </w:rPr>
+              <w:t>255.255.255.252/3</w:t>
+            </w:r>
+            <w:r>
+              <w:rPr>
+                <w:b/>
+                <w:bCs/>
+                <w:lang w:val="en-US"/>
+              </w:rPr>
+              <w:t>0</w:t>
+            </w:r>
+          </w:p>
+        </w:tc>
+        <w:tc>
+          <w:tcPr>
+            <w:tcW w:w="1907" w:type="dxa"/>
+          </w:tcPr>
+          <w:p>
+            <w:pPr>
+              <w:rPr>
+                <w:b/>
+                <w:bCs/>
+                <w:lang w:val="en-US"/>
+              </w:rPr>
+            </w:pPr>
+            <w:r>
+              <w:rPr>
+                <w:b/>
+                <w:bCs/>
+                <w:lang w:val="en-US"/>
+              </w:rPr>
+              <w:t>172.16.3.1</w:t>
+            </w:r>
+            <w:r>
+              <w:rPr>
+                <w:b/>
+                <w:bCs/>
+                <w:lang w:val="en-US"/>
+              </w:rPr>
+              <w:t>49 to</w:t>
+            </w:r>
+          </w:p>
+          <w:p>
+            <w:pPr>
+              <w:rPr>
+                <w:b/>
+                <w:bCs/>
+                <w:lang w:val="en-US"/>
+              </w:rPr>
+            </w:pPr>
+            <w:r>
+              <w:rPr>
+                <w:b/>
+                <w:bCs/>
+                <w:lang w:val="en-US"/>
+              </w:rPr>
+              <w:t>172.16.3.1</w:t>
+            </w:r>
+            <w:r>
+              <w:rPr>
+                <w:b/>
+                <w:bCs/>
+                <w:lang w:val="en-US"/>
+              </w:rPr>
+              <w:t>50</w:t>
+            </w:r>
+          </w:p>
+        </w:tc>
+        <w:tc>
+          <w:tcPr>
+            <w:tcW w:w="1930" w:type="dxa"/>
+          </w:tcPr>
+          <w:p>
+            <w:pPr>
+              <w:rPr>
+                <w:b/>
+                <w:bCs/>
+                <w:lang w:val="en-US"/>
+              </w:rPr>
+            </w:pPr>
+            <w:r>
+              <w:rPr>
+                <w:b/>
+                <w:bCs/>
+                <w:lang w:val="en-US"/>
+              </w:rPr>
+              <w:t>172.16.3.151</w:t>
+            </w:r>
+          </w:p>
+        </w:tc>
+      </w:tr>
+    </w:tbl>
+    <w:p>
+      <w:pPr>
+        <w:ind w:left="360"/>
+        <w:rPr>
+          <w:b/>
+          <w:bCs/>
+          <w:lang w:val="en-US"/>
+        </w:rPr>
+      </w:pPr>
+    </w:p>
+    <w:tbl>
+      <w:tblPr>
+        <w:tblStyle w:val="Tablaconcuadrcula"/>
+        <w:tblW w:w="9608" w:type="dxa"/>
+        <w:tblInd w:w="360" w:type="dxa"/>
+        <w:tblLook w:val="04A0" w:firstRow="1" w:lastRow="0" w:firstColumn="1" w:lastColumn="0" w:noHBand="0" w:noVBand="1"/>
+      </w:tblPr>
+      <w:tblGrid>
+        <w:gridCol w:w="1942"/>
+        <w:gridCol w:w="1396"/>
+        <w:gridCol w:w="2445"/>
+        <w:gridCol w:w="1901"/>
+        <w:gridCol w:w="1924"/>
+      </w:tblGrid>
+      <w:tr>
+        <w:trPr>
+          <w:trHeight w:val="841"/>
+        </w:trPr>
+        <w:tc>
+          <w:tcPr>
+            <w:tcW w:w="1954" w:type="dxa"/>
+          </w:tcPr>
+          <w:p>
+            <w:pPr>
+              <w:rPr>
+                <w:b/>
+                <w:bCs/>
+                <w:lang w:val="en-US"/>
+              </w:rPr>
+            </w:pPr>
+            <w:r>
+              <w:rPr>
+                <w:b/>
+                <w:bCs/>
+                <w:lang w:val="en-US"/>
+              </w:rPr>
+              <w:t>Number</w:t>
+            </w:r>
+          </w:p>
+        </w:tc>
+        <w:tc>
+          <w:tcPr>
+            <w:tcW w:w="1367" w:type="dxa"/>
+          </w:tcPr>
+          <w:p>
+            <w:pPr>
+              <w:rPr>
+                <w:b/>
+                <w:bCs/>
+                <w:lang w:val="en-US"/>
+              </w:rPr>
+            </w:pPr>
+            <w:r>
+              <w:rPr>
+                <w:b/>
+                <w:bCs/>
+                <w:lang w:val="en-US"/>
+              </w:rPr>
+              <w:t xml:space="preserve">Network </w:t>
+            </w:r>
+          </w:p>
+          <w:p>
+            <w:pPr>
+              <w:rPr>
+                <w:b/>
+                <w:bCs/>
+                <w:lang w:val="en-US"/>
+              </w:rPr>
+            </w:pPr>
+            <w:r>
+              <w:rPr>
+                <w:b/>
+                <w:bCs/>
+                <w:lang w:val="en-US"/>
+              </w:rPr>
+              <w:t>address</w:t>
+            </w:r>
+          </w:p>
+        </w:tc>
+        <w:tc>
+          <w:tcPr>
+            <w:tcW w:w="2450" w:type="dxa"/>
+          </w:tcPr>
+          <w:p>
+            <w:pPr>
+              <w:rPr>
+                <w:b/>
+                <w:bCs/>
+                <w:lang w:val="en-US"/>
+              </w:rPr>
+            </w:pPr>
+            <w:r>
+              <w:rPr>
+                <w:b/>
+                <w:bCs/>
+                <w:lang w:val="en-US"/>
+              </w:rPr>
+              <w:t>Subnet Mask</w:t>
+            </w:r>
+          </w:p>
+        </w:tc>
+        <w:tc>
+          <w:tcPr>
+            <w:tcW w:w="1907" w:type="dxa"/>
+          </w:tcPr>
+          <w:p>
+            <w:pPr>
+              <w:rPr>
+                <w:b/>
+                <w:bCs/>
+                <w:lang w:val="en-US"/>
+              </w:rPr>
+            </w:pPr>
+            <w:r>
+              <w:rPr>
+                <w:b/>
+                <w:bCs/>
+                <w:lang w:val="en-US"/>
+              </w:rPr>
+              <w:t>Host address</w:t>
+            </w:r>
+          </w:p>
+          <w:p>
+            <w:pPr>
+              <w:rPr>
+                <w:b/>
+                <w:bCs/>
+                <w:lang w:val="en-US"/>
+              </w:rPr>
+            </w:pPr>
+            <w:r>
+              <w:rPr>
+                <w:b/>
+                <w:bCs/>
+                <w:lang w:val="en-US"/>
+              </w:rPr>
+              <w:t>range</w:t>
+            </w:r>
+          </w:p>
+        </w:tc>
+        <w:tc>
+          <w:tcPr>
+            <w:tcW w:w="1930" w:type="dxa"/>
+          </w:tcPr>
+          <w:p>
+            <w:pPr>
+              <w:rPr>
+                <w:b/>
+                <w:bCs/>
+                <w:lang w:val="en-US"/>
+              </w:rPr>
+            </w:pPr>
+            <w:r>
+              <w:rPr>
+                <w:b/>
+                <w:bCs/>
+                <w:lang w:val="en-US"/>
+              </w:rPr>
+              <w:t>Broadcast</w:t>
+            </w:r>
+          </w:p>
+          <w:p>
+            <w:pPr>
+              <w:rPr>
+                <w:b/>
+                <w:bCs/>
+                <w:lang w:val="en-US"/>
+              </w:rPr>
+            </w:pPr>
+            <w:r>
+              <w:rPr>
+                <w:b/>
+                <w:bCs/>
+                <w:lang w:val="en-US"/>
+              </w:rPr>
+              <w:t>Address</w:t>
+            </w:r>
+          </w:p>
+        </w:tc>
+      </w:tr>
+      <w:tr>
+        <w:trPr>
+          <w:trHeight w:val="668"/>
+        </w:trPr>
+        <w:tc>
+          <w:tcPr>
+            <w:tcW w:w="1954" w:type="dxa"/>
+          </w:tcPr>
+          <w:p>
+            <w:pPr>
+              <w:rPr>
+                <w:b/>
+                <w:bCs/>
+                <w:lang w:val="en-US"/>
+              </w:rPr>
+            </w:pPr>
+          </w:p>
+        </w:tc>
+        <w:tc>
+          <w:tcPr>
+            <w:tcW w:w="1367" w:type="dxa"/>
+          </w:tcPr>
+          <w:p>
+            <w:pPr>
+              <w:rPr>
+                <w:b/>
+                <w:bCs/>
+                <w:lang w:val="en-US"/>
+              </w:rPr>
+            </w:pPr>
+            <w:r>
+              <w:rPr>
+                <w:b/>
+                <w:bCs/>
+                <w:lang w:val="en-US"/>
+              </w:rPr>
+              <w:t>172.16.3.1</w:t>
+            </w:r>
+            <w:r>
+              <w:rPr>
+                <w:b/>
+                <w:bCs/>
+                <w:lang w:val="en-US"/>
+              </w:rPr>
+              <w:t>52</w:t>
+            </w:r>
+          </w:p>
+        </w:tc>
+        <w:tc>
+          <w:tcPr>
+            <w:tcW w:w="2450" w:type="dxa"/>
+          </w:tcPr>
+          <w:p>
+            <w:pPr>
+              <w:rPr>
+                <w:b/>
+                <w:bCs/>
+                <w:lang w:val="en-US"/>
+              </w:rPr>
+            </w:pPr>
+            <w:r>
+              <w:rPr>
+                <w:b/>
+                <w:bCs/>
+                <w:lang w:val="en-US"/>
+              </w:rPr>
+              <w:t>255.</w:t>
+            </w:r>
+            <w:r>
+              <w:rPr>
+                <w:b/>
+                <w:bCs/>
+                <w:lang w:val="en-US"/>
+              </w:rPr>
+              <w:t>255. 255.</w:t>
+            </w:r>
+            <w:r>
+              <w:rPr>
+                <w:b/>
+                <w:bCs/>
+                <w:lang w:val="en-US"/>
+              </w:rPr>
+              <w:t>252/3</w:t>
+            </w:r>
+            <w:r>
+              <w:rPr>
+                <w:b/>
+                <w:bCs/>
+                <w:lang w:val="en-US"/>
+              </w:rPr>
+              <w:t>0</w:t>
+            </w:r>
+          </w:p>
+        </w:tc>
+        <w:tc>
+          <w:tcPr>
+            <w:tcW w:w="1907" w:type="dxa"/>
+          </w:tcPr>
+          <w:p>
+            <w:pPr>
+              <w:rPr>
+                <w:b/>
+                <w:bCs/>
+                <w:lang w:val="en-US"/>
+              </w:rPr>
+            </w:pPr>
+            <w:r>
+              <w:rPr>
+                <w:b/>
+                <w:bCs/>
+                <w:lang w:val="en-US"/>
+              </w:rPr>
+              <w:t>172.16.3.</w:t>
+            </w:r>
+            <w:r>
+              <w:rPr>
+                <w:b/>
+                <w:bCs/>
+                <w:lang w:val="en-US"/>
+              </w:rPr>
+              <w:t>53</w:t>
+            </w:r>
+            <w:r>
+              <w:rPr>
+                <w:b/>
+                <w:bCs/>
+                <w:lang w:val="en-US"/>
+              </w:rPr>
+              <w:t xml:space="preserve"> to</w:t>
+            </w:r>
+          </w:p>
+          <w:p>
+            <w:pPr>
+              <w:rPr>
+                <w:b/>
+                <w:bCs/>
+                <w:lang w:val="en-US"/>
+              </w:rPr>
+            </w:pPr>
+            <w:r>
+              <w:rPr>
+                <w:b/>
+                <w:bCs/>
+                <w:lang w:val="en-US"/>
+              </w:rPr>
+              <w:t>172.16.3.1</w:t>
+            </w:r>
+            <w:r>
+              <w:rPr>
+                <w:b/>
+                <w:bCs/>
+                <w:lang w:val="en-US"/>
+              </w:rPr>
+              <w:t>54</w:t>
+            </w:r>
+          </w:p>
+        </w:tc>
+        <w:tc>
+          <w:tcPr>
+            <w:tcW w:w="1930" w:type="dxa"/>
+          </w:tcPr>
+          <w:p>
+            <w:pPr>
+              <w:rPr>
+                <w:b/>
+                <w:bCs/>
+                <w:lang w:val="en-US"/>
+              </w:rPr>
+            </w:pPr>
+            <w:r>
+              <w:rPr>
+                <w:b/>
+                <w:bCs/>
+                <w:lang w:val="en-US"/>
+              </w:rPr>
+              <w:t>172.16.3.1</w:t>
+            </w:r>
+            <w:r>
+              <w:rPr>
+                <w:b/>
+                <w:bCs/>
+                <w:lang w:val="en-US"/>
+              </w:rPr>
+              <w:t>55</w:t>
+            </w:r>
+          </w:p>
+        </w:tc>
+      </w:tr>
+      <w:tr>
+        <w:trPr>
+          <w:trHeight w:val="706"/>
+        </w:trPr>
+        <w:tc>
+          <w:tcPr>
+            <w:tcW w:w="1954" w:type="dxa"/>
+          </w:tcPr>
+          <w:p>
+            <w:pPr>
+              <w:rPr>
+                <w:b/>
+                <w:bCs/>
+                <w:lang w:val="en-US"/>
+              </w:rPr>
+            </w:pPr>
+            <w:r>
+              <w:rPr>
+                <w:b/>
+                <w:bCs/>
+                <w:lang w:val="en-US"/>
+              </w:rPr>
+              <w:t>Mlt-SW</w:t>
+            </w:r>
+            <w:r>
+              <w:rPr>
+                <w:b/>
+                <w:bCs/>
+                <w:lang w:val="en-US"/>
+              </w:rPr>
+              <w:t>2 to R2</w:t>
+            </w:r>
+          </w:p>
+        </w:tc>
+        <w:tc>
+          <w:tcPr>
+            <w:tcW w:w="1367" w:type="dxa"/>
+          </w:tcPr>
+          <w:p>
+            <w:pPr>
+              <w:rPr>
+                <w:b/>
+                <w:bCs/>
+                <w:lang w:val="en-US"/>
+              </w:rPr>
+            </w:pPr>
+            <w:r>
+              <w:rPr>
+                <w:b/>
+                <w:bCs/>
+                <w:lang w:val="en-US"/>
+              </w:rPr>
+              <w:t>172.16.3.1</w:t>
+            </w:r>
+            <w:r>
+              <w:rPr>
+                <w:b/>
+                <w:bCs/>
+                <w:lang w:val="en-US"/>
+              </w:rPr>
+              <w:t>56</w:t>
+            </w:r>
+          </w:p>
+        </w:tc>
+        <w:tc>
+          <w:tcPr>
+            <w:tcW w:w="2450" w:type="dxa"/>
+          </w:tcPr>
+          <w:p>
+            <w:pPr>
+              <w:rPr>
+                <w:b/>
+                <w:bCs/>
+                <w:lang w:val="en-US"/>
+              </w:rPr>
+            </w:pPr>
+            <w:r>
+              <w:rPr>
+                <w:b/>
+                <w:bCs/>
+                <w:lang w:val="en-US"/>
+              </w:rPr>
+              <w:t>255.255.255.252/3</w:t>
+            </w:r>
+            <w:r>
+              <w:rPr>
+                <w:b/>
+                <w:bCs/>
+                <w:lang w:val="en-US"/>
+              </w:rPr>
+              <w:t>0</w:t>
+            </w:r>
+          </w:p>
+        </w:tc>
+        <w:tc>
+          <w:tcPr>
+            <w:tcW w:w="1907" w:type="dxa"/>
+          </w:tcPr>
+          <w:p>
+            <w:pPr>
+              <w:rPr>
+                <w:b/>
+                <w:bCs/>
+                <w:lang w:val="en-US"/>
+              </w:rPr>
+            </w:pPr>
+            <w:r>
+              <w:rPr>
+                <w:b/>
+                <w:bCs/>
+                <w:lang w:val="en-US"/>
+              </w:rPr>
+              <w:t>172.16.3.1</w:t>
+            </w:r>
+            <w:r>
+              <w:rPr>
+                <w:b/>
+                <w:bCs/>
+                <w:lang w:val="en-US"/>
+              </w:rPr>
+              <w:t xml:space="preserve">57 </w:t>
+            </w:r>
+            <w:r>
+              <w:rPr>
+                <w:b/>
+                <w:bCs/>
+                <w:lang w:val="en-US"/>
+              </w:rPr>
+              <w:t>to</w:t>
+            </w:r>
+          </w:p>
+          <w:p>
+            <w:pPr>
+              <w:rPr>
+                <w:b/>
+                <w:bCs/>
+                <w:lang w:val="en-US"/>
+              </w:rPr>
+            </w:pPr>
+            <w:r>
+              <w:rPr>
+                <w:b/>
+                <w:bCs/>
+                <w:lang w:val="en-US"/>
+              </w:rPr>
+              <w:t>172.16.3.15</w:t>
+            </w:r>
+            <w:r>
+              <w:rPr>
+                <w:b/>
+                <w:bCs/>
+                <w:lang w:val="en-US"/>
+              </w:rPr>
+              <w:t>8</w:t>
+            </w:r>
+          </w:p>
+        </w:tc>
+        <w:tc>
+          <w:tcPr>
+            <w:tcW w:w="1930" w:type="dxa"/>
+          </w:tcPr>
+          <w:p>
+            <w:pPr>
+              <w:rPr>
+                <w:b/>
+                <w:bCs/>
+                <w:lang w:val="en-US"/>
+              </w:rPr>
+            </w:pPr>
+            <w:r>
+              <w:rPr>
+                <w:b/>
+                <w:bCs/>
+                <w:lang w:val="en-US"/>
+              </w:rPr>
+              <w:t>172.16.3.15</w:t>
+            </w:r>
+            <w:r>
+              <w:rPr>
+                <w:b/>
+                <w:bCs/>
+                <w:lang w:val="en-US"/>
+              </w:rPr>
+              <w:t>9</w:t>
+            </w:r>
+          </w:p>
+        </w:tc>
+      </w:tr>
+    </w:tbl>
+    <w:p>
+      <w:pPr>
+        <w:ind w:left="360"/>
+        <w:rPr>
+          <w:b/>
+          <w:bCs/>
+          <w:lang w:val="en-US"/>
+        </w:rPr>
+      </w:pPr>
+    </w:p>
+    <w:tbl>
+      <w:tblPr>
+        <w:tblStyle w:val="Tablaconcuadrcula"/>
+        <w:tblW w:w="9608" w:type="dxa"/>
+        <w:tblInd w:w="360" w:type="dxa"/>
+        <w:tblLook w:val="04A0" w:firstRow="1" w:lastRow="0" w:firstColumn="1" w:lastColumn="0" w:noHBand="0" w:noVBand="1"/>
+      </w:tblPr>
+      <w:tblGrid>
+        <w:gridCol w:w="1946"/>
+        <w:gridCol w:w="2084"/>
+        <w:gridCol w:w="1752"/>
+        <w:gridCol w:w="1901"/>
+        <w:gridCol w:w="1925"/>
+      </w:tblGrid>
+      <w:tr>
+        <w:trPr>
+          <w:trHeight w:val="841"/>
+        </w:trPr>
+        <w:tc>
+          <w:tcPr>
+            <w:tcW w:w="1946" w:type="dxa"/>
+          </w:tcPr>
+          <w:p>
+            <w:pPr>
+              <w:rPr>
+                <w:b/>
+                <w:bCs/>
+                <w:lang w:val="en-US"/>
+              </w:rPr>
+            </w:pPr>
+            <w:r>
+              <w:rPr>
+                <w:b/>
+                <w:bCs/>
+                <w:lang w:val="en-US"/>
+              </w:rPr>
+              <w:lastRenderedPageBreak/>
+              <w:t>REDES Route</w:t>
+            </w:r>
+            <w:r>
+              <w:rPr>
+                <w:b/>
+                <w:bCs/>
+                <w:lang w:val="en-US"/>
+              </w:rPr>
+              <w:t>rs</w:t>
+            </w:r>
+          </w:p>
+          <w:p>
+            <w:pPr>
+              <w:rPr>
+                <w:b/>
+                <w:bCs/>
+                <w:lang w:val="en-US"/>
+              </w:rPr>
+            </w:pPr>
+            <w:r>
+              <w:rPr>
+                <w:b/>
+                <w:bCs/>
+                <w:lang w:val="en-US"/>
+              </w:rPr>
+              <w:t>And ISPs</w:t>
+            </w:r>
+          </w:p>
+          <w:p>
+            <w:pPr>
+              <w:rPr>
+                <w:b/>
+                <w:bCs/>
+                <w:lang w:val="en-US"/>
+              </w:rPr>
+            </w:pPr>
+          </w:p>
+        </w:tc>
+        <w:tc>
+          <w:tcPr>
+            <w:tcW w:w="2084" w:type="dxa"/>
+          </w:tcPr>
+          <w:p>
+            <w:pPr>
+              <w:rPr>
+                <w:b/>
+                <w:bCs/>
+                <w:lang w:val="en-US"/>
+              </w:rPr>
+            </w:pPr>
+            <w:r>
+              <w:rPr>
+                <w:b/>
+                <w:bCs/>
+                <w:lang w:val="en-US"/>
+              </w:rPr>
+              <w:t xml:space="preserve">Network </w:t>
+            </w:r>
+          </w:p>
+          <w:p>
+            <w:pPr>
+              <w:rPr>
+                <w:b/>
+                <w:bCs/>
+                <w:lang w:val="en-US"/>
+              </w:rPr>
+            </w:pPr>
+            <w:r>
+              <w:rPr>
+                <w:b/>
+                <w:bCs/>
+                <w:lang w:val="en-US"/>
+              </w:rPr>
+              <w:t>address</w:t>
+            </w:r>
+          </w:p>
+        </w:tc>
+        <w:tc>
+          <w:tcPr>
+            <w:tcW w:w="1752" w:type="dxa"/>
+          </w:tcPr>
+          <w:p>
+            <w:pPr>
+              <w:rPr>
+                <w:b/>
+                <w:bCs/>
+                <w:lang w:val="en-US"/>
+              </w:rPr>
+            </w:pPr>
+            <w:r>
+              <w:rPr>
+                <w:b/>
+                <w:bCs/>
+                <w:lang w:val="en-US"/>
+              </w:rPr>
+              <w:t>Subnet Mask</w:t>
+            </w:r>
+          </w:p>
+        </w:tc>
+        <w:tc>
+          <w:tcPr>
+            <w:tcW w:w="1901" w:type="dxa"/>
+          </w:tcPr>
+          <w:p>
+            <w:pPr>
+              <w:rPr>
+                <w:b/>
+                <w:bCs/>
+                <w:lang w:val="en-US"/>
+              </w:rPr>
+            </w:pPr>
+            <w:r>
+              <w:rPr>
+                <w:b/>
+                <w:bCs/>
+                <w:lang w:val="en-US"/>
+              </w:rPr>
+              <w:t>Host address</w:t>
+            </w:r>
+          </w:p>
+          <w:p>
+            <w:pPr>
+              <w:rPr>
+                <w:b/>
+                <w:bCs/>
+                <w:lang w:val="en-US"/>
+              </w:rPr>
+            </w:pPr>
+            <w:r>
+              <w:rPr>
+                <w:b/>
+                <w:bCs/>
+                <w:lang w:val="en-US"/>
+              </w:rPr>
+              <w:t>range</w:t>
+            </w:r>
+          </w:p>
+        </w:tc>
+        <w:tc>
+          <w:tcPr>
+            <w:tcW w:w="1925" w:type="dxa"/>
+          </w:tcPr>
+          <w:p>
+            <w:pPr>
+              <w:rPr>
+                <w:b/>
+                <w:bCs/>
+                <w:lang w:val="en-US"/>
+              </w:rPr>
+            </w:pPr>
+            <w:r>
+              <w:rPr>
+                <w:b/>
+                <w:bCs/>
+                <w:lang w:val="en-US"/>
+              </w:rPr>
+              <w:t>Broadcast</w:t>
+            </w:r>
+          </w:p>
+          <w:p>
+            <w:pPr>
+              <w:rPr>
+                <w:b/>
+                <w:bCs/>
+                <w:lang w:val="en-US"/>
+              </w:rPr>
+            </w:pPr>
+            <w:r>
+              <w:rPr>
+                <w:b/>
+                <w:bCs/>
+                <w:lang w:val="en-US"/>
+              </w:rPr>
+              <w:t>Address</w:t>
+            </w:r>
+          </w:p>
+        </w:tc>
+      </w:tr>
+      <w:tr>
+        <w:trPr>
+          <w:trHeight w:val="668"/>
+        </w:trPr>
+        <w:tc>
+          <w:tcPr>
+            <w:tcW w:w="1946" w:type="dxa"/>
+          </w:tcPr>
+          <w:p>
+            <w:pPr>
+              <w:rPr>
+                <w:b/>
+                <w:bCs/>
+                <w:lang w:val="en-US"/>
+              </w:rPr>
+            </w:pPr>
+          </w:p>
+        </w:tc>
+        <w:tc>
+          <w:tcPr>
+            <w:tcW w:w="2084" w:type="dxa"/>
+          </w:tcPr>
+          <w:p>
+            <w:pPr>
+              <w:rPr>
+                <w:b/>
+                <w:bCs/>
+                <w:lang w:val="en-US"/>
+              </w:rPr>
+            </w:pPr>
+            <w:r>
+              <w:rPr>
+                <w:b/>
+                <w:bCs/>
+                <w:lang w:val="en-US"/>
+              </w:rPr>
+              <w:t>192.136.17.0 /30</w:t>
+            </w:r>
+          </w:p>
+        </w:tc>
+        <w:tc>
+          <w:tcPr>
+            <w:tcW w:w="1752" w:type="dxa"/>
+          </w:tcPr>
+          <w:p>
+            <w:pPr>
+              <w:rPr>
+                <w:b/>
+                <w:bCs/>
+                <w:lang w:val="en-US"/>
+              </w:rPr>
+            </w:pPr>
+          </w:p>
+        </w:tc>
+        <w:tc>
+          <w:tcPr>
+            <w:tcW w:w="1901" w:type="dxa"/>
+          </w:tcPr>
+          <w:p>
+            <w:pPr>
+              <w:rPr>
+                <w:b/>
+                <w:bCs/>
+                <w:lang w:val="en-US"/>
+              </w:rPr>
+            </w:pPr>
+          </w:p>
+        </w:tc>
+        <w:tc>
+          <w:tcPr>
+            <w:tcW w:w="1925" w:type="dxa"/>
+          </w:tcPr>
+          <w:p>
+            <w:pPr>
+              <w:rPr>
+                <w:b/>
+                <w:bCs/>
+                <w:lang w:val="en-US"/>
+              </w:rPr>
+            </w:pPr>
+          </w:p>
+        </w:tc>
+      </w:tr>
+      <w:tr>
+        <w:trPr>
+          <w:trHeight w:val="706"/>
+        </w:trPr>
+        <w:tc>
+          <w:tcPr>
+            <w:tcW w:w="1946" w:type="dxa"/>
+          </w:tcPr>
+          <w:p>
+            <w:pPr>
+              <w:rPr>
+                <w:b/>
+                <w:bCs/>
+                <w:lang w:val="en-US"/>
+              </w:rPr>
+            </w:pPr>
+          </w:p>
+        </w:tc>
+        <w:tc>
+          <w:tcPr>
+            <w:tcW w:w="2084" w:type="dxa"/>
+          </w:tcPr>
+          <w:p>
+            <w:pPr>
+              <w:rPr>
+                <w:b/>
+                <w:bCs/>
+                <w:lang w:val="en-US"/>
+              </w:rPr>
+            </w:pPr>
+            <w:r>
+              <w:rPr>
+                <w:b/>
+                <w:bCs/>
+                <w:lang w:val="en-US"/>
+              </w:rPr>
+              <w:t>192.136.17.</w:t>
+            </w:r>
+            <w:r>
+              <w:rPr>
+                <w:b/>
+                <w:bCs/>
+                <w:lang w:val="en-US"/>
+              </w:rPr>
+              <w:t>4</w:t>
+            </w:r>
+            <w:r>
+              <w:rPr>
+                <w:b/>
+                <w:bCs/>
+                <w:lang w:val="en-US"/>
+              </w:rPr>
+              <w:t xml:space="preserve"> /30</w:t>
+            </w:r>
+          </w:p>
+        </w:tc>
+        <w:tc>
+          <w:tcPr>
+            <w:tcW w:w="1752" w:type="dxa"/>
+          </w:tcPr>
+          <w:p>
+            <w:pPr>
+              <w:rPr>
+                <w:b/>
+                <w:bCs/>
+                <w:lang w:val="en-US"/>
+              </w:rPr>
+            </w:pPr>
+          </w:p>
+        </w:tc>
+        <w:tc>
+          <w:tcPr>
+            <w:tcW w:w="1901" w:type="dxa"/>
+          </w:tcPr>
+          <w:p>
+            <w:pPr>
+              <w:rPr>
+                <w:b/>
+                <w:bCs/>
+                <w:lang w:val="en-US"/>
+              </w:rPr>
+            </w:pPr>
+          </w:p>
+        </w:tc>
+        <w:tc>
+          <w:tcPr>
+            <w:tcW w:w="1925" w:type="dxa"/>
+          </w:tcPr>
+          <w:p>
+            <w:pPr>
+              <w:rPr>
+                <w:b/>
+                <w:bCs/>
+                <w:lang w:val="en-US"/>
+              </w:rPr>
+            </w:pPr>
+          </w:p>
+        </w:tc>
+      </w:tr>
+      <w:tr>
+        <w:trPr>
+          <w:trHeight w:val="706"/>
+        </w:trPr>
+        <w:tc>
+          <w:tcPr>
+            <w:tcW w:w="1946" w:type="dxa"/>
+          </w:tcPr>
+          <w:p>
+            <w:pPr>
+              <w:rPr>
+                <w:b/>
+                <w:bCs/>
+                <w:lang w:val="en-US"/>
+              </w:rPr>
+            </w:pPr>
+          </w:p>
+        </w:tc>
+        <w:tc>
+          <w:tcPr>
+            <w:tcW w:w="2084" w:type="dxa"/>
+          </w:tcPr>
+          <w:p>
+            <w:pPr>
+              <w:rPr>
+                <w:b/>
+                <w:bCs/>
+                <w:lang w:val="en-US"/>
+              </w:rPr>
+            </w:pPr>
+            <w:r>
+              <w:rPr>
+                <w:b/>
+                <w:bCs/>
+                <w:lang w:val="en-US"/>
+              </w:rPr>
+              <w:t>192.136.17.</w:t>
+            </w:r>
+            <w:r>
+              <w:rPr>
+                <w:b/>
+                <w:bCs/>
+                <w:lang w:val="en-US"/>
+              </w:rPr>
+              <w:t>8</w:t>
+            </w:r>
+            <w:r>
+              <w:rPr>
+                <w:b/>
+                <w:bCs/>
+                <w:lang w:val="en-US"/>
+              </w:rPr>
+              <w:t xml:space="preserve"> /30</w:t>
+            </w:r>
+          </w:p>
+        </w:tc>
+        <w:tc>
+          <w:tcPr>
+            <w:tcW w:w="1752" w:type="dxa"/>
+          </w:tcPr>
+          <w:p>
+            <w:pPr>
+              <w:rPr>
+                <w:b/>
+                <w:bCs/>
+                <w:lang w:val="en-US"/>
+              </w:rPr>
+            </w:pPr>
+          </w:p>
+        </w:tc>
+        <w:tc>
+          <w:tcPr>
+            <w:tcW w:w="1901" w:type="dxa"/>
+          </w:tcPr>
+          <w:p>
+            <w:pPr>
+              <w:rPr>
+                <w:b/>
+                <w:bCs/>
+                <w:lang w:val="en-US"/>
+              </w:rPr>
+            </w:pPr>
+          </w:p>
+        </w:tc>
+        <w:tc>
+          <w:tcPr>
+            <w:tcW w:w="1925" w:type="dxa"/>
+          </w:tcPr>
+          <w:p>
+            <w:pPr>
+              <w:rPr>
+                <w:b/>
+                <w:bCs/>
+                <w:lang w:val="en-US"/>
+              </w:rPr>
+            </w:pPr>
+          </w:p>
+        </w:tc>
+      </w:tr>
+      <w:tr>
+        <w:trPr>
+          <w:trHeight w:val="706"/>
+        </w:trPr>
+        <w:tc>
+          <w:tcPr>
+            <w:tcW w:w="1946" w:type="dxa"/>
+          </w:tcPr>
+          <w:p>
+            <w:pPr>
+              <w:rPr>
+                <w:b/>
+                <w:bCs/>
+                <w:lang w:val="en-US"/>
+              </w:rPr>
+            </w:pPr>
+          </w:p>
+        </w:tc>
+        <w:tc>
+          <w:tcPr>
+            <w:tcW w:w="2084" w:type="dxa"/>
+          </w:tcPr>
+          <w:p>
+            <w:pPr>
+              <w:rPr>
+                <w:b/>
+                <w:bCs/>
+                <w:lang w:val="en-US"/>
+              </w:rPr>
+            </w:pPr>
+            <w:r>
+              <w:rPr>
+                <w:b/>
+                <w:bCs/>
+                <w:lang w:val="en-US"/>
+              </w:rPr>
+              <w:t>192.136.17.</w:t>
+            </w:r>
+            <w:r>
+              <w:rPr>
+                <w:b/>
+                <w:bCs/>
+                <w:lang w:val="en-US"/>
+              </w:rPr>
+              <w:t>12</w:t>
+            </w:r>
+            <w:r>
+              <w:rPr>
+                <w:b/>
+                <w:bCs/>
+                <w:lang w:val="en-US"/>
+              </w:rPr>
+              <w:t xml:space="preserve"> /30</w:t>
+            </w:r>
+          </w:p>
+        </w:tc>
+        <w:tc>
+          <w:tcPr>
+            <w:tcW w:w="1752" w:type="dxa"/>
+          </w:tcPr>
+          <w:p>
+            <w:pPr>
+              <w:rPr>
+                <w:b/>
+                <w:bCs/>
+                <w:lang w:val="en-US"/>
+              </w:rPr>
+            </w:pPr>
+          </w:p>
+        </w:tc>
+        <w:tc>
+          <w:tcPr>
+            <w:tcW w:w="1901" w:type="dxa"/>
+          </w:tcPr>
+          <w:p>
+            <w:pPr>
+              <w:rPr>
+                <w:b/>
+                <w:bCs/>
+                <w:lang w:val="en-US"/>
+              </w:rPr>
+            </w:pPr>
+          </w:p>
+        </w:tc>
+        <w:tc>
+          <w:tcPr>
+            <w:tcW w:w="1925" w:type="dxa"/>
+          </w:tcPr>
+          <w:p>
+            <w:pPr>
+              <w:rPr>
+                <w:b/>
+                <w:bCs/>
+                <w:lang w:val="en-US"/>
+              </w:rPr>
+            </w:pPr>
+          </w:p>
+        </w:tc>
+      </w:tr>
+    </w:tbl>
+    <w:p>
+      <w:pPr>
         <w:rPr>
           <w:b/>
           <w:bCs/>
@@ -1277,6 +4564,25 @@
       <w:contextualSpacing/>
     </w:pPr>
   </w:style>
+  <w:style w:type="table" w:styleId="Tablaconcuadrcula">
+    <w:name w:val="Table Grid"/>
+    <w:basedOn w:val="Tablanormal"/>
+    <w:uiPriority w:val="39"/>
+    <w:rsid w:val="00836EC1"/>
+    <w:pPr>
+      <w:spacing w:after="0" w:line="240" w:lineRule="auto"/>
+    </w:pPr>
+    <w:tblPr>
+      <w:tblBorders>
+        <w:top w:val="single" w:sz="4" w:space="0" w:color="auto"/>
+        <w:left w:val="single" w:sz="4" w:space="0" w:color="auto"/>
+        <w:bottom w:val="single" w:sz="4" w:space="0" w:color="auto"/>
+        <w:right w:val="single" w:sz="4" w:space="0" w:color="auto"/>
+        <w:insideH w:val="single" w:sz="4" w:space="0" w:color="auto"/>
+        <w:insideV w:val="single" w:sz="4" w:space="0" w:color="auto"/>
+      </w:tblBorders>
+    </w:tblPr>
+  </w:style>
 </w:styles>
 </file>
 

</xml_diff>

<commit_message>
Verificaciones y ultimos detalles
</commit_message>
<xml_diff>
--- a/DescriptionNetwork.docx
+++ b/DescriptionNetwork.docx
@@ -3993,6 +3993,306 @@
           <w:lang w:val="en-US"/>
         </w:rPr>
       </w:pPr>
+      <w:r>
+        <w:rPr>
+          <w:b/>
+          <w:bCs/>
+          <w:lang w:val="en-US"/>
+        </w:rPr>
+        <w:drawing>
+          <wp:inline distT="0" distB="0" distL="0" distR="0" wp14:anchorId="7CB13A1A" wp14:editId="360EEB36">
+            <wp:extent cx="5067739" cy="2842506"/>
+            <wp:effectExtent l="0" t="0" r="0" b="0"/>
+            <wp:docPr id="388843548" name="Imagen 1"/>
+            <wp:cNvGraphicFramePr>
+              <a:graphicFrameLocks xmlns:a="http://schemas.openxmlformats.org/drawingml/2006/main" noChangeAspect="1"/>
+            </wp:cNvGraphicFramePr>
+            <a:graphic xmlns:a="http://schemas.openxmlformats.org/drawingml/2006/main">
+              <a:graphicData uri="http://schemas.openxmlformats.org/drawingml/2006/picture">
+                <pic:pic xmlns:pic="http://schemas.openxmlformats.org/drawingml/2006/picture">
+                  <pic:nvPicPr>
+                    <pic:cNvPr id="388843548" name=""/>
+                    <pic:cNvPicPr/>
+                  </pic:nvPicPr>
+                  <pic:blipFill>
+                    <a:blip r:embed="rId5"/>
+                    <a:stretch>
+                      <a:fillRect/>
+                    </a:stretch>
+                  </pic:blipFill>
+                  <pic:spPr>
+                    <a:xfrm>
+                      <a:off x="0" y="0"/>
+                      <a:ext cx="5067739" cy="2842506"/>
+                    </a:xfrm>
+                    <a:prstGeom prst="rect">
+                      <a:avLst/>
+                    </a:prstGeom>
+                  </pic:spPr>
+                </pic:pic>
+              </a:graphicData>
+            </a:graphic>
+          </wp:inline>
+        </w:drawing>
+      </w:r>
+    </w:p>
+    <w:p>
+      <w:pPr>
+        <w:ind w:left="360"/>
+        <w:rPr>
+          <w:b/>
+          <w:bCs/>
+          <w:lang w:val="en-US"/>
+        </w:rPr>
+      </w:pPr>
+    </w:p>
+    <w:p>
+      <w:pPr>
+        <w:ind w:left="360"/>
+        <w:rPr>
+          <w:b/>
+          <w:bCs/>
+          <w:lang w:val="en-US"/>
+        </w:rPr>
+      </w:pPr>
+      <w:r>
+        <w:rPr>
+          <w:b/>
+          <w:bCs/>
+          <w:lang w:val="en-US"/>
+        </w:rPr>
+        <w:lastRenderedPageBreak/>
+        <w:drawing>
+          <wp:inline distT="0" distB="0" distL="0" distR="0" wp14:anchorId="6F74C8A6" wp14:editId="6E428BF4">
+            <wp:extent cx="5235394" cy="2720576"/>
+            <wp:effectExtent l="0" t="0" r="3810" b="3810"/>
+            <wp:docPr id="671684016" name="Imagen 2"/>
+            <wp:cNvGraphicFramePr>
+              <a:graphicFrameLocks xmlns:a="http://schemas.openxmlformats.org/drawingml/2006/main" noChangeAspect="1"/>
+            </wp:cNvGraphicFramePr>
+            <a:graphic xmlns:a="http://schemas.openxmlformats.org/drawingml/2006/main">
+              <a:graphicData uri="http://schemas.openxmlformats.org/drawingml/2006/picture">
+                <pic:pic xmlns:pic="http://schemas.openxmlformats.org/drawingml/2006/picture">
+                  <pic:nvPicPr>
+                    <pic:cNvPr id="671684016" name=""/>
+                    <pic:cNvPicPr/>
+                  </pic:nvPicPr>
+                  <pic:blipFill>
+                    <a:blip r:embed="rId6"/>
+                    <a:stretch>
+                      <a:fillRect/>
+                    </a:stretch>
+                  </pic:blipFill>
+                  <pic:spPr>
+                    <a:xfrm>
+                      <a:off x="0" y="0"/>
+                      <a:ext cx="5235394" cy="2720576"/>
+                    </a:xfrm>
+                    <a:prstGeom prst="rect">
+                      <a:avLst/>
+                    </a:prstGeom>
+                  </pic:spPr>
+                </pic:pic>
+              </a:graphicData>
+            </a:graphic>
+          </wp:inline>
+        </w:drawing>
+      </w:r>
+    </w:p>
+    <w:p>
+      <w:pPr>
+        <w:ind w:left="360"/>
+        <w:rPr>
+          <w:b/>
+          <w:bCs/>
+          <w:lang w:val="en-US"/>
+        </w:rPr>
+      </w:pPr>
+      <w:r>
+        <w:rPr>
+          <w:b/>
+          <w:bCs/>
+          <w:lang w:val="en-US"/>
+        </w:rPr>
+        <w:drawing>
+          <wp:inline distT="0" distB="0" distL="0" distR="0" wp14:anchorId="417EAEAF" wp14:editId="34003E40">
+            <wp:extent cx="5136325" cy="3116850"/>
+            <wp:effectExtent l="0" t="0" r="7620" b="7620"/>
+            <wp:docPr id="374963566" name="Imagen 3"/>
+            <wp:cNvGraphicFramePr>
+              <a:graphicFrameLocks xmlns:a="http://schemas.openxmlformats.org/drawingml/2006/main" noChangeAspect="1"/>
+            </wp:cNvGraphicFramePr>
+            <a:graphic xmlns:a="http://schemas.openxmlformats.org/drawingml/2006/main">
+              <a:graphicData uri="http://schemas.openxmlformats.org/drawingml/2006/picture">
+                <pic:pic xmlns:pic="http://schemas.openxmlformats.org/drawingml/2006/picture">
+                  <pic:nvPicPr>
+                    <pic:cNvPr id="374963566" name=""/>
+                    <pic:cNvPicPr/>
+                  </pic:nvPicPr>
+                  <pic:blipFill>
+                    <a:blip r:embed="rId7"/>
+                    <a:stretch>
+                      <a:fillRect/>
+                    </a:stretch>
+                  </pic:blipFill>
+                  <pic:spPr>
+                    <a:xfrm>
+                      <a:off x="0" y="0"/>
+                      <a:ext cx="5136325" cy="3116850"/>
+                    </a:xfrm>
+                    <a:prstGeom prst="rect">
+                      <a:avLst/>
+                    </a:prstGeom>
+                  </pic:spPr>
+                </pic:pic>
+              </a:graphicData>
+            </a:graphic>
+          </wp:inline>
+        </w:drawing>
+      </w:r>
+    </w:p>
+    <w:p>
+      <w:pPr>
+        <w:ind w:left="360"/>
+        <w:rPr>
+          <w:b/>
+          <w:bCs/>
+          <w:lang w:val="en-US"/>
+        </w:rPr>
+      </w:pPr>
+    </w:p>
+    <w:p>
+      <w:pPr>
+        <w:ind w:left="360"/>
+        <w:rPr>
+          <w:b/>
+          <w:bCs/>
+          <w:lang w:val="en-US"/>
+        </w:rPr>
+      </w:pPr>
+      <w:r>
+        <w:rPr>
+          <w:b/>
+          <w:bCs/>
+          <w:lang w:val="en-US"/>
+        </w:rPr>
+        <w:lastRenderedPageBreak/>
+        <w:drawing>
+          <wp:inline distT="0" distB="0" distL="0" distR="0" wp14:anchorId="27B401F3" wp14:editId="3FBB8AF0">
+            <wp:extent cx="5524979" cy="3566469"/>
+            <wp:effectExtent l="0" t="0" r="0" b="0"/>
+            <wp:docPr id="1506919482" name="Imagen 4"/>
+            <wp:cNvGraphicFramePr>
+              <a:graphicFrameLocks xmlns:a="http://schemas.openxmlformats.org/drawingml/2006/main" noChangeAspect="1"/>
+            </wp:cNvGraphicFramePr>
+            <a:graphic xmlns:a="http://schemas.openxmlformats.org/drawingml/2006/main">
+              <a:graphicData uri="http://schemas.openxmlformats.org/drawingml/2006/picture">
+                <pic:pic xmlns:pic="http://schemas.openxmlformats.org/drawingml/2006/picture">
+                  <pic:nvPicPr>
+                    <pic:cNvPr id="1506919482" name=""/>
+                    <pic:cNvPicPr/>
+                  </pic:nvPicPr>
+                  <pic:blipFill>
+                    <a:blip r:embed="rId8"/>
+                    <a:stretch>
+                      <a:fillRect/>
+                    </a:stretch>
+                  </pic:blipFill>
+                  <pic:spPr>
+                    <a:xfrm>
+                      <a:off x="0" y="0"/>
+                      <a:ext cx="5524979" cy="3566469"/>
+                    </a:xfrm>
+                    <a:prstGeom prst="rect">
+                      <a:avLst/>
+                    </a:prstGeom>
+                  </pic:spPr>
+                </pic:pic>
+              </a:graphicData>
+            </a:graphic>
+          </wp:inline>
+        </w:drawing>
+      </w:r>
+    </w:p>
+    <w:p>
+      <w:pPr>
+        <w:ind w:left="360"/>
+        <w:rPr>
+          <w:b/>
+          <w:bCs/>
+          <w:lang w:val="en-US"/>
+        </w:rPr>
+      </w:pPr>
+      <w:r>
+        <w:rPr>
+          <w:b/>
+          <w:bCs/>
+          <w:lang w:val="en-US"/>
+        </w:rPr>
+        <w:drawing>
+          <wp:inline distT="0" distB="0" distL="0" distR="0" wp14:anchorId="13F4F697" wp14:editId="37A4C750">
+            <wp:extent cx="5265876" cy="2568163"/>
+            <wp:effectExtent l="0" t="0" r="0" b="3810"/>
+            <wp:docPr id="2052595596" name="Imagen 5"/>
+            <wp:cNvGraphicFramePr>
+              <a:graphicFrameLocks xmlns:a="http://schemas.openxmlformats.org/drawingml/2006/main" noChangeAspect="1"/>
+            </wp:cNvGraphicFramePr>
+            <a:graphic xmlns:a="http://schemas.openxmlformats.org/drawingml/2006/main">
+              <a:graphicData uri="http://schemas.openxmlformats.org/drawingml/2006/picture">
+                <pic:pic xmlns:pic="http://schemas.openxmlformats.org/drawingml/2006/picture">
+                  <pic:nvPicPr>
+                    <pic:cNvPr id="2052595596" name=""/>
+                    <pic:cNvPicPr/>
+                  </pic:nvPicPr>
+                  <pic:blipFill>
+                    <a:blip r:embed="rId9"/>
+                    <a:stretch>
+                      <a:fillRect/>
+                    </a:stretch>
+                  </pic:blipFill>
+                  <pic:spPr>
+                    <a:xfrm>
+                      <a:off x="0" y="0"/>
+                      <a:ext cx="5265876" cy="2568163"/>
+                    </a:xfrm>
+                    <a:prstGeom prst="rect">
+                      <a:avLst/>
+                    </a:prstGeom>
+                  </pic:spPr>
+                </pic:pic>
+              </a:graphicData>
+            </a:graphic>
+          </wp:inline>
+        </w:drawing>
+      </w:r>
+    </w:p>
+    <w:p>
+      <w:pPr>
+        <w:ind w:left="360"/>
+        <w:rPr>
+          <w:b/>
+          <w:bCs/>
+          <w:lang w:val="en-US"/>
+        </w:rPr>
+      </w:pPr>
+    </w:p>
+    <w:p>
+      <w:pPr>
+        <w:ind w:left="360"/>
+        <w:rPr>
+          <w:b/>
+          <w:bCs/>
+          <w:lang w:val="en-US"/>
+        </w:rPr>
+      </w:pPr>
+      <w:r>
+        <w:rPr>
+          <w:b/>
+          <w:bCs/>
+          <w:lang w:val="en-US"/>
+        </w:rPr>
+        <w:t>Do show start</w:t>
+      </w:r>
     </w:p>
     <w:sectPr>
       <w:pgSz w:w="12240" w:h="15840"/>

</xml_diff>